<commit_message>
Completed Handson 7 - shoppingapp in Week 6 React.
</commit_message>
<xml_diff>
--- a/Week 6_React/React.docx
+++ b/Week 6_React/React.docx
@@ -5285,6 +5285,863 @@
           </wp:inline>
         </w:drawing>
       </w:r>
+    </w:p>
+    <w:p>
+      <w:pPr>
+        <w:spacing w:after="0"/>
+      </w:pPr>
+    </w:p>
+    <w:p>
+      <w:pPr>
+        <w:spacing w:after="0"/>
+      </w:pPr>
+    </w:p>
+    <w:p>
+      <w:pPr>
+        <w:spacing w:after="0"/>
+      </w:pPr>
+      <w:r>
+        <w:t>Handons – 7  Shopping App</w:t>
+      </w:r>
+    </w:p>
+    <w:p>
+      <w:pPr>
+        <w:spacing w:after="0"/>
+      </w:pPr>
+    </w:p>
+    <w:p>
+      <w:pPr>
+        <w:spacing w:after="0"/>
+      </w:pPr>
+      <w:r>
+        <w:t>OnlineShopping.js</w:t>
+      </w:r>
+    </w:p>
+    <w:p>
+      <w:pPr>
+        <w:spacing w:after="0"/>
+      </w:pPr>
+    </w:p>
+    <w:p>
+      <w:pPr>
+        <w:spacing w:after="0"/>
+      </w:pPr>
+      <w:r>
+        <w:t>import Cart from './Cart';</w:t>
+      </w:r>
+    </w:p>
+    <w:p>
+      <w:pPr>
+        <w:spacing w:after="0"/>
+      </w:pPr>
+      <w:r>
+        <w:t>import './Cart.css'</w:t>
+      </w:r>
+    </w:p>
+    <w:p>
+      <w:pPr>
+        <w:spacing w:after="0"/>
+      </w:pPr>
+      <w:r>
+        <w:t>import React from 'react';</w:t>
+      </w:r>
+    </w:p>
+    <w:p>
+      <w:pPr>
+        <w:spacing w:after="0"/>
+      </w:pPr>
+      <w:r>
+        <w:t>class OnlineShopping extends React.Component{</w:t>
+      </w:r>
+    </w:p>
+    <w:p>
+      <w:pPr>
+        <w:spacing w:after="0"/>
+      </w:pPr>
+      <w:r>
+        <w:lastRenderedPageBreak/>
+        <w:t>    render()</w:t>
+      </w:r>
+    </w:p>
+    <w:p>
+      <w:pPr>
+        <w:spacing w:after="0"/>
+      </w:pPr>
+      <w:r>
+        <w:t>    {</w:t>
+      </w:r>
+    </w:p>
+    <w:p>
+      <w:pPr>
+        <w:spacing w:after="0"/>
+      </w:pPr>
+      <w:r>
+        <w:t>            const cartInfo =[{itemName:"Laptop", price:80000},</w:t>
+      </w:r>
+    </w:p>
+    <w:p>
+      <w:pPr>
+        <w:spacing w:after="0"/>
+      </w:pPr>
+      <w:r>
+        <w:t>                {itemName:"TV", price:120000},</w:t>
+      </w:r>
+    </w:p>
+    <w:p>
+      <w:pPr>
+        <w:spacing w:after="0"/>
+      </w:pPr>
+      <w:r>
+        <w:t>                {itemName:"Washing Machine", price:50000},</w:t>
+      </w:r>
+    </w:p>
+    <w:p>
+      <w:pPr>
+        <w:spacing w:after="0"/>
+      </w:pPr>
+      <w:r>
+        <w:t>                {itemName:"Mobile", price:30000},</w:t>
+      </w:r>
+    </w:p>
+    <w:p>
+      <w:pPr>
+        <w:spacing w:after="0"/>
+      </w:pPr>
+      <w:r>
+        <w:t>                {itemName:"Fridge", price:70000},</w:t>
+      </w:r>
+    </w:p>
+    <w:p>
+      <w:pPr>
+        <w:spacing w:after="0"/>
+      </w:pPr>
+      <w:r>
+        <w:t>            ]</w:t>
+      </w:r>
+    </w:p>
+    <w:p>
+      <w:pPr>
+        <w:spacing w:after="0"/>
+      </w:pPr>
+    </w:p>
+    <w:p>
+      <w:pPr>
+        <w:spacing w:after="0"/>
+      </w:pPr>
+      <w:r>
+        <w:t>            return(</w:t>
+      </w:r>
+    </w:p>
+    <w:p>
+      <w:pPr>
+        <w:spacing w:after="0"/>
+      </w:pPr>
+      <w:r>
+        <w:t>                &lt;div className='mydiv'&gt;</w:t>
+      </w:r>
+    </w:p>
+    <w:p>
+      <w:pPr>
+        <w:spacing w:after="0"/>
+      </w:pPr>
+      <w:r>
+        <w:t>                    &lt;h1&gt;Items Ordered&lt;/h1&gt;</w:t>
+      </w:r>
+    </w:p>
+    <w:p>
+      <w:pPr>
+        <w:spacing w:after="0"/>
+      </w:pPr>
+      <w:r>
+        <w:t>                    &lt;Cart item={cartInfo}&gt;&lt;/Cart&gt;</w:t>
+      </w:r>
+    </w:p>
+    <w:p>
+      <w:pPr>
+        <w:spacing w:after="0"/>
+      </w:pPr>
+      <w:r>
+        <w:t>                &lt;/div&gt;</w:t>
+      </w:r>
+    </w:p>
+    <w:p>
+      <w:pPr>
+        <w:spacing w:after="0"/>
+      </w:pPr>
+      <w:r>
+        <w:t>            )</w:t>
+      </w:r>
+    </w:p>
+    <w:p>
+      <w:pPr>
+        <w:spacing w:after="0"/>
+      </w:pPr>
+      <w:r>
+        <w:t>    }</w:t>
+      </w:r>
+    </w:p>
+    <w:p>
+      <w:pPr>
+        <w:spacing w:after="0"/>
+      </w:pPr>
+      <w:r>
+        <w:t xml:space="preserve">  </w:t>
+      </w:r>
+    </w:p>
+    <w:p>
+      <w:pPr>
+        <w:spacing w:after="0"/>
+      </w:pPr>
+      <w:r>
+        <w:t>}</w:t>
+      </w:r>
+    </w:p>
+    <w:p>
+      <w:pPr>
+        <w:spacing w:after="0"/>
+      </w:pPr>
+      <w:r>
+        <w:t>export default OnlineShopping;</w:t>
+      </w:r>
+    </w:p>
+    <w:p>
+      <w:pPr>
+        <w:spacing w:after="0"/>
+      </w:pPr>
+    </w:p>
+    <w:p>
+      <w:pPr>
+        <w:spacing w:after="0"/>
+      </w:pPr>
+    </w:p>
+    <w:p>
+      <w:pPr>
+        <w:spacing w:after="0"/>
+      </w:pPr>
+      <w:r>
+        <w:t>Cart.js</w:t>
+      </w:r>
+    </w:p>
+    <w:p>
+      <w:pPr>
+        <w:spacing w:after="0"/>
+      </w:pPr>
+      <w:r>
+        <w:t>    import './Cart.css'</w:t>
+      </w:r>
+    </w:p>
+    <w:p>
+      <w:pPr>
+        <w:spacing w:after="0"/>
+      </w:pPr>
+      <w:r>
+        <w:t>    const Cart=({item})=&gt;</w:t>
+      </w:r>
+    </w:p>
+    <w:p>
+      <w:pPr>
+        <w:spacing w:after="0"/>
+      </w:pPr>
+      <w:r>
+        <w:t xml:space="preserve">    { </w:t>
+      </w:r>
+    </w:p>
+    <w:p>
+      <w:pPr>
+        <w:spacing w:after="0"/>
+      </w:pPr>
+      <w:r>
+        <w:t>        return(</w:t>
+      </w:r>
+    </w:p>
+    <w:p>
+      <w:pPr>
+        <w:spacing w:after="0"/>
+      </w:pPr>
+      <w:r>
+        <w:t>           </w:t>
+      </w:r>
+    </w:p>
+    <w:p>
+      <w:pPr>
+        <w:spacing w:after="0"/>
+      </w:pPr>
+      <w:r>
+        <w:t>        &lt;table&gt;</w:t>
+      </w:r>
+    </w:p>
+    <w:p>
+      <w:pPr>
+        <w:spacing w:after="0"/>
+      </w:pPr>
+      <w:r>
+        <w:t>             &lt;thead&gt;</w:t>
+      </w:r>
+    </w:p>
+    <w:p>
+      <w:pPr>
+        <w:spacing w:after="0"/>
+      </w:pPr>
+      <w:r>
+        <w:t>                &lt;tr&gt;</w:t>
+      </w:r>
+    </w:p>
+    <w:p>
+      <w:pPr>
+        <w:spacing w:after="0"/>
+      </w:pPr>
+      <w:r>
+        <w:t>                    &lt;th&gt;Item Name&lt;/th&gt;</w:t>
+      </w:r>
+    </w:p>
+    <w:p>
+      <w:pPr>
+        <w:spacing w:after="0"/>
+      </w:pPr>
+      <w:r>
+        <w:t>                    &lt;th&gt;Price&lt;/th&gt;</w:t>
+      </w:r>
+    </w:p>
+    <w:p>
+      <w:pPr>
+        <w:spacing w:after="0"/>
+      </w:pPr>
+      <w:r>
+        <w:t>                &lt;/tr&gt;</w:t>
+      </w:r>
+    </w:p>
+    <w:p>
+      <w:pPr>
+        <w:spacing w:after="0"/>
+      </w:pPr>
+      <w:r>
+        <w:t>            &lt;/thead&gt;</w:t>
+      </w:r>
+    </w:p>
+    <w:p>
+      <w:pPr>
+        <w:spacing w:after="0"/>
+      </w:pPr>
+      <w:r>
+        <w:t>            &lt;tbody&gt;</w:t>
+      </w:r>
+    </w:p>
+    <w:p>
+      <w:pPr>
+        <w:spacing w:after="0"/>
+      </w:pPr>
+      <w:r>
+        <w:t>                {item.map((i,index)=&gt;{</w:t>
+      </w:r>
+    </w:p>
+    <w:p>
+      <w:pPr>
+        <w:spacing w:after="0"/>
+      </w:pPr>
+      <w:r>
+        <w:t>                    return(</w:t>
+      </w:r>
+    </w:p>
+    <w:p>
+      <w:pPr>
+        <w:spacing w:after="0"/>
+      </w:pPr>
+      <w:r>
+        <w:t>                &lt;tr key ={index}&gt;</w:t>
+      </w:r>
+    </w:p>
+    <w:p>
+      <w:pPr>
+        <w:spacing w:after="0"/>
+      </w:pPr>
+      <w:r>
+        <w:t>                    &lt;td&gt;{i.itemName}&lt;/td&gt;</w:t>
+      </w:r>
+    </w:p>
+    <w:p>
+      <w:pPr>
+        <w:spacing w:after="0"/>
+      </w:pPr>
+      <w:r>
+        <w:t>                    &lt;td&gt;{i.price}&lt;/td&gt;</w:t>
+      </w:r>
+    </w:p>
+    <w:p>
+      <w:pPr>
+        <w:spacing w:after="0"/>
+      </w:pPr>
+      <w:r>
+        <w:t>                &lt;/tr&gt;)})}</w:t>
+      </w:r>
+    </w:p>
+    <w:p>
+      <w:pPr>
+        <w:spacing w:after="0"/>
+      </w:pPr>
+      <w:r>
+        <w:lastRenderedPageBreak/>
+        <w:t>                &lt;/tbody&gt;</w:t>
+      </w:r>
+    </w:p>
+    <w:p>
+      <w:pPr>
+        <w:spacing w:after="0"/>
+      </w:pPr>
+      <w:r>
+        <w:t xml:space="preserve">                </w:t>
+      </w:r>
+    </w:p>
+    <w:p>
+      <w:pPr>
+        <w:spacing w:after="0"/>
+      </w:pPr>
+      <w:r>
+        <w:t>        &lt;/table&gt;</w:t>
+      </w:r>
+    </w:p>
+    <w:p>
+      <w:pPr>
+        <w:spacing w:after="0"/>
+      </w:pPr>
+      <w:r>
+        <w:t>           </w:t>
+      </w:r>
+    </w:p>
+    <w:p>
+      <w:pPr>
+        <w:spacing w:after="0"/>
+      </w:pPr>
+      <w:r>
+        <w:t>          )</w:t>
+      </w:r>
+    </w:p>
+    <w:p>
+      <w:pPr>
+        <w:spacing w:after="0"/>
+      </w:pPr>
+      <w:r>
+        <w:t> </w:t>
+      </w:r>
+    </w:p>
+    <w:p>
+      <w:pPr>
+        <w:spacing w:after="0"/>
+      </w:pPr>
+      <w:r>
+        <w:t>    }</w:t>
+      </w:r>
+    </w:p>
+    <w:p>
+      <w:pPr>
+        <w:spacing w:after="0"/>
+      </w:pPr>
+      <w:r>
+        <w:t>    export default Cart;</w:t>
+      </w:r>
+    </w:p>
+    <w:p>
+      <w:pPr>
+        <w:spacing w:after="0"/>
+      </w:pPr>
+    </w:p>
+    <w:p>
+      <w:pPr>
+        <w:spacing w:after="0"/>
+      </w:pPr>
+      <w:r>
+        <w:t>Cart.css</w:t>
+      </w:r>
+    </w:p>
+    <w:p>
+      <w:pPr>
+        <w:spacing w:after="0"/>
+      </w:pPr>
+      <w:r>
+        <w:t>.mydiv {</w:t>
+      </w:r>
+    </w:p>
+    <w:p>
+      <w:pPr>
+        <w:spacing w:after="0"/>
+      </w:pPr>
+      <w:r>
+        <w:t>    padding: 20px;</w:t>
+      </w:r>
+    </w:p>
+    <w:p>
+      <w:pPr>
+        <w:spacing w:after="0"/>
+      </w:pPr>
+      <w:r>
+        <w:t>    font-family: Arial, sans-serif;</w:t>
+      </w:r>
+    </w:p>
+    <w:p>
+      <w:pPr>
+        <w:spacing w:after="0"/>
+      </w:pPr>
+      <w:r>
+        <w:t>    text-align: center; /* Center the table and heading */</w:t>
+      </w:r>
+    </w:p>
+    <w:p>
+      <w:pPr>
+        <w:spacing w:after="0"/>
+      </w:pPr>
+      <w:r>
+        <w:t>    color:green;</w:t>
+      </w:r>
+    </w:p>
+    <w:p>
+      <w:pPr>
+        <w:spacing w:after="0"/>
+      </w:pPr>
+      <w:r>
+        <w:t>}</w:t>
+      </w:r>
+    </w:p>
+    <w:p>
+      <w:pPr>
+        <w:spacing w:after="0"/>
+      </w:pPr>
+    </w:p>
+    <w:p>
+      <w:pPr>
+        <w:spacing w:after="0"/>
+      </w:pPr>
+      <w:r>
+        <w:t>h1 {</w:t>
+      </w:r>
+    </w:p>
+    <w:p>
+      <w:pPr>
+        <w:spacing w:after="0"/>
+      </w:pPr>
+      <w:r>
+        <w:t>    color: green;</w:t>
+      </w:r>
+    </w:p>
+    <w:p>
+      <w:pPr>
+        <w:spacing w:after="0"/>
+      </w:pPr>
+      <w:r>
+        <w:t>    font-weight: bold;</w:t>
+      </w:r>
+    </w:p>
+    <w:p>
+      <w:pPr>
+        <w:spacing w:after="0"/>
+      </w:pPr>
+      <w:r>
+        <w:t>    margin-bottom: 20px;</w:t>
+      </w:r>
+    </w:p>
+    <w:p>
+      <w:pPr>
+        <w:spacing w:after="0"/>
+      </w:pPr>
+      <w:r>
+        <w:t>}</w:t>
+      </w:r>
+    </w:p>
+    <w:p>
+      <w:pPr>
+        <w:spacing w:after="0"/>
+      </w:pPr>
+    </w:p>
+    <w:p>
+      <w:pPr>
+        <w:spacing w:after="0"/>
+      </w:pPr>
+      <w:r>
+        <w:t>table {</w:t>
+      </w:r>
+    </w:p>
+    <w:p>
+      <w:pPr>
+        <w:spacing w:after="0"/>
+      </w:pPr>
+      <w:r>
+        <w:t>    margin: 0 auto; /* Center the table */</w:t>
+      </w:r>
+    </w:p>
+    <w:p>
+      <w:pPr>
+        <w:spacing w:after="0"/>
+      </w:pPr>
+      <w:r>
+        <w:t>    border-collapse: separate; /* Allow spacing between cells */</w:t>
+      </w:r>
+    </w:p>
+    <w:p>
+      <w:pPr>
+        <w:spacing w:after="0"/>
+      </w:pPr>
+      <w:r>
+        <w:t>    border-spacing: 5px; /* Add gaps between cells */</w:t>
+      </w:r>
+    </w:p>
+    <w:p>
+      <w:pPr>
+        <w:spacing w:after="0"/>
+      </w:pPr>
+      <w:r>
+        <w:t>    border: 2px solid #ccc; /* Outer border */</w:t>
+      </w:r>
+    </w:p>
+    <w:p>
+      <w:pPr>
+        <w:spacing w:after="0"/>
+      </w:pPr>
+      <w:r>
+        <w:t>}</w:t>
+      </w:r>
+    </w:p>
+    <w:p>
+      <w:pPr>
+        <w:spacing w:after="0"/>
+      </w:pPr>
+    </w:p>
+    <w:p>
+      <w:pPr>
+        <w:spacing w:after="0"/>
+      </w:pPr>
+      <w:r>
+        <w:t>th, td {</w:t>
+      </w:r>
+    </w:p>
+    <w:p>
+      <w:pPr>
+        <w:spacing w:after="0"/>
+      </w:pPr>
+      <w:r>
+        <w:t>    border: 1px solid #888; /* Individual box borders */</w:t>
+      </w:r>
+    </w:p>
+    <w:p>
+      <w:pPr>
+        <w:spacing w:after="0"/>
+      </w:pPr>
+      <w:r>
+        <w:t>    padding: 10px 15px;</w:t>
+      </w:r>
+    </w:p>
+    <w:p>
+      <w:pPr>
+        <w:spacing w:after="0"/>
+      </w:pPr>
+      <w:r>
+        <w:t>    background-color: #f9f9f9;</w:t>
+      </w:r>
+    </w:p>
+    <w:p>
+      <w:pPr>
+        <w:spacing w:after="0"/>
+      </w:pPr>
+      <w:r>
+        <w:t>}</w:t>
+      </w:r>
+    </w:p>
+    <w:p>
+      <w:pPr>
+        <w:spacing w:after="0"/>
+      </w:pPr>
+    </w:p>
+    <w:p>
+      <w:pPr>
+        <w:spacing w:after="0"/>
+      </w:pPr>
+      <w:r>
+        <w:t>th {</w:t>
+      </w:r>
+    </w:p>
+    <w:p>
+      <w:pPr>
+        <w:spacing w:after="0"/>
+      </w:pPr>
+      <w:r>
+        <w:t>    background-color: #e8f5e9;</w:t>
+      </w:r>
+    </w:p>
+    <w:p>
+      <w:pPr>
+        <w:spacing w:after="0"/>
+      </w:pPr>
+      <w:r>
+        <w:t>    color: green;</w:t>
+      </w:r>
+    </w:p>
+    <w:p>
+      <w:pPr>
+        <w:spacing w:after="0"/>
+      </w:pPr>
+      <w:r>
+        <w:t>    font-weight: bold;</w:t>
+      </w:r>
+    </w:p>
+    <w:p>
+      <w:pPr>
+        <w:spacing w:after="0"/>
+      </w:pPr>
+      <w:r>
+        <w:t>}</w:t>
+      </w:r>
+    </w:p>
+    <w:p>
+      <w:pPr>
+        <w:spacing w:after="0"/>
+      </w:pPr>
+      <w:r>
+        <w:lastRenderedPageBreak/>
+        <w:t>App.js</w:t>
+      </w:r>
+    </w:p>
+    <w:p>
+      <w:pPr>
+        <w:spacing w:after="0"/>
+      </w:pPr>
+      <w:r>
+        <w:t>import OnlineShopping from "./OnlineShopping"</w:t>
+      </w:r>
+    </w:p>
+    <w:p>
+      <w:pPr>
+        <w:spacing w:after="0"/>
+      </w:pPr>
+    </w:p>
+    <w:p>
+      <w:pPr>
+        <w:spacing w:after="0"/>
+      </w:pPr>
+      <w:r>
+        <w:t>function App() {</w:t>
+      </w:r>
+    </w:p>
+    <w:p>
+      <w:pPr>
+        <w:spacing w:after="0"/>
+      </w:pPr>
+      <w:r>
+        <w:t>  return (</w:t>
+      </w:r>
+    </w:p>
+    <w:p>
+      <w:pPr>
+        <w:spacing w:after="0"/>
+      </w:pPr>
+      <w:r>
+        <w:t>    &lt;OnlineShopping/&gt;</w:t>
+      </w:r>
+    </w:p>
+    <w:p>
+      <w:pPr>
+        <w:spacing w:after="0"/>
+      </w:pPr>
+      <w:r>
+        <w:t>  )</w:t>
+      </w:r>
+    </w:p>
+    <w:p>
+      <w:pPr>
+        <w:spacing w:after="0"/>
+      </w:pPr>
+      <w:r>
+        <w:t>}</w:t>
+      </w:r>
+    </w:p>
+    <w:p>
+      <w:pPr>
+        <w:spacing w:after="0"/>
+      </w:pPr>
+    </w:p>
+    <w:p>
+      <w:pPr>
+        <w:spacing w:after="0"/>
+      </w:pPr>
+      <w:r>
+        <w:t>export default App</w:t>
+      </w:r>
+    </w:p>
+    <w:p>
+      <w:pPr>
+        <w:spacing w:after="0"/>
+      </w:pPr>
+    </w:p>
+    <w:p>
+      <w:pPr>
+        <w:spacing w:after="0"/>
+      </w:pPr>
+    </w:p>
+    <w:p>
+      <w:pPr>
+        <w:spacing w:after="0"/>
+      </w:pPr>
+      <w:r>
+        <w:rPr>
+          <w:noProof/>
+        </w:rPr>
+        <w:drawing>
+          <wp:inline distT="0" distB="0" distL="0" distR="0" wp14:anchorId="2A37C377" wp14:editId="30BA99D6">
+            <wp:extent cx="5731510" cy="3076575"/>
+            <wp:effectExtent l="0" t="0" r="2540" b="9525"/>
+            <wp:docPr id="1313891578" name="Picture 1" descr="A screenshot of a computer&#10;&#10;AI-generated content may be incorrect."/>
+            <wp:cNvGraphicFramePr>
+              <a:graphicFrameLocks xmlns:a="http://schemas.openxmlformats.org/drawingml/2006/main" noChangeAspect="1"/>
+            </wp:cNvGraphicFramePr>
+            <a:graphic xmlns:a="http://schemas.openxmlformats.org/drawingml/2006/main">
+              <a:graphicData uri="http://schemas.openxmlformats.org/drawingml/2006/picture">
+                <pic:pic xmlns:pic="http://schemas.openxmlformats.org/drawingml/2006/picture">
+                  <pic:nvPicPr>
+                    <pic:cNvPr id="1313891578" name="Picture 1" descr="A screenshot of a computer&#10;&#10;AI-generated content may be incorrect."/>
+                    <pic:cNvPicPr/>
+                  </pic:nvPicPr>
+                  <pic:blipFill>
+                    <a:blip r:embed="rId14"/>
+                    <a:stretch>
+                      <a:fillRect/>
+                    </a:stretch>
+                  </pic:blipFill>
+                  <pic:spPr>
+                    <a:xfrm>
+                      <a:off x="0" y="0"/>
+                      <a:ext cx="5731510" cy="3076575"/>
+                    </a:xfrm>
+                    <a:prstGeom prst="rect">
+                      <a:avLst/>
+                    </a:prstGeom>
+                  </pic:spPr>
+                </pic:pic>
+              </a:graphicData>
+            </a:graphic>
+          </wp:inline>
+        </w:drawing>
+      </w:r>
+    </w:p>
+    <w:p>
+      <w:pPr>
+        <w:spacing w:after="0"/>
+      </w:pPr>
+    </w:p>
+    <w:p>
+      <w:pPr>
+        <w:spacing w:after="0"/>
+      </w:pPr>
+    </w:p>
+    <w:p>
+      <w:pPr>
+        <w:spacing w:after="0"/>
+      </w:pPr>
+    </w:p>
+    <w:p>
+      <w:pPr>
+        <w:spacing w:after="0"/>
+      </w:pPr>
+    </w:p>
+    <w:p>
+      <w:pPr>
+        <w:spacing w:after="0"/>
+      </w:pPr>
     </w:p>
     <w:sectPr>
       <w:pgSz w:w="11906" w:h="16838"/>

</xml_diff>

<commit_message>
Completed React Handson from 8 to 17.
</commit_message>
<xml_diff>
--- a/Week 6_React/React.docx
+++ b/Week 6_React/React.docx
@@ -249,8 +249,13 @@
         </w:rPr>
         <w:br/>
       </w:r>
-      <w:r>
-        <w:t>React is a component-based JavaScript library maintained by Meta for building UIs.</w:t>
+      <w:proofErr w:type="spellStart"/>
+      <w:r>
+        <w:t>React</w:t>
+      </w:r>
+      <w:proofErr w:type="spellEnd"/>
+      <w:r>
+        <w:t xml:space="preserve"> is a component-based JavaScript library maintained by Meta for building UIs.</w:t>
       </w:r>
       <w:r>
         <w:br/>
@@ -311,8 +316,13 @@
         </w:rPr>
         <w:br/>
       </w:r>
-      <w:r>
-        <w:t>React offers component-based architecture, virtual DOM, unidirectional data flow, and JSX.</w:t>
+      <w:proofErr w:type="spellStart"/>
+      <w:r>
+        <w:t>React</w:t>
+      </w:r>
+      <w:proofErr w:type="spellEnd"/>
+      <w:r>
+        <w:t xml:space="preserve"> offers component-based architecture, virtual DOM, unidirectional data flow, and JSX.</w:t>
       </w:r>
       <w:r>
         <w:br/>
@@ -357,7 +367,23 @@
           <w:b/>
           <w:bCs/>
         </w:rPr>
-        <w:t xml:space="preserve"> a new React Application with the name “myfirstreact”</w:t>
+        <w:t xml:space="preserve"> a new React Application with the name “</w:t>
+      </w:r>
+      <w:proofErr w:type="spellStart"/>
+      <w:r>
+        <w:rPr>
+          <w:b/>
+          <w:bCs/>
+        </w:rPr>
+        <w:t>myfirstreact</w:t>
+      </w:r>
+      <w:proofErr w:type="spellEnd"/>
+      <w:r>
+        <w:rPr>
+          <w:b/>
+          <w:bCs/>
+        </w:rPr>
+        <w:t>”</w:t>
       </w:r>
       <w:r>
         <w:rPr>
@@ -545,6 +571,7 @@
         </w:rPr>
         <w:t xml:space="preserve"> - </w:t>
       </w:r>
+      <w:proofErr w:type="spellStart"/>
       <w:r>
         <w:rPr>
           <w:b/>
@@ -554,6 +581,7 @@
         </w:rPr>
         <w:t>StudentApp</w:t>
       </w:r>
+      <w:proofErr w:type="spellEnd"/>
     </w:p>
     <w:p>
       <w:r>
@@ -616,7 +644,15 @@
       </w:r>
       <w:r>
         <w:br/>
-        <w:t>Class components extend React.Component and include lifecycle methods and state. They use a render() method to return JSX.</w:t>
+        <w:t xml:space="preserve">Class components extend </w:t>
+      </w:r>
+      <w:proofErr w:type="spellStart"/>
+      <w:r>
+        <w:t>React.Component</w:t>
+      </w:r>
+      <w:proofErr w:type="spellEnd"/>
+      <w:r>
+        <w:t xml:space="preserve"> and include lifecycle methods and state. They use a render() method to return JSX.</w:t>
       </w:r>
     </w:p>
     <w:p>
@@ -700,7 +736,23 @@
           <w:b/>
           <w:bCs/>
         </w:rPr>
-        <w:t>1. Created new react application with name “studentapp”.</w:t>
+        <w:t>1. Created new react application with name “</w:t>
+      </w:r>
+      <w:proofErr w:type="spellStart"/>
+      <w:r>
+        <w:rPr>
+          <w:b/>
+          <w:bCs/>
+        </w:rPr>
+        <w:t>studentapp</w:t>
+      </w:r>
+      <w:proofErr w:type="spellEnd"/>
+      <w:r>
+        <w:rPr>
+          <w:b/>
+          <w:bCs/>
+        </w:rPr>
+        <w:t>”.</w:t>
       </w:r>
     </w:p>
     <w:p>
@@ -1395,7 +1447,23 @@
           <w:b/>
           <w:bCs/>
         </w:rPr>
-        <w:t xml:space="preserve">1. Created scorecalculatorapp </w:t>
+        <w:t xml:space="preserve">1. Created </w:t>
+      </w:r>
+      <w:proofErr w:type="spellStart"/>
+      <w:r>
+        <w:rPr>
+          <w:b/>
+          <w:bCs/>
+        </w:rPr>
+        <w:t>scorecalculatorapp</w:t>
+      </w:r>
+      <w:proofErr w:type="spellEnd"/>
+      <w:r>
+        <w:rPr>
+          <w:b/>
+          <w:bCs/>
+        </w:rPr>
+        <w:t xml:space="preserve"> </w:t>
       </w:r>
     </w:p>
     <w:p>
@@ -1442,8 +1510,21 @@
         <w:spacing w:after="0"/>
         <w:ind w:left="283"/>
       </w:pPr>
-      <w:r>
-        <w:t>const decimalToPercent= (decimal)=&gt;</w:t>
+      <w:proofErr w:type="spellStart"/>
+      <w:r>
+        <w:t>const</w:t>
+      </w:r>
+      <w:proofErr w:type="spellEnd"/>
+      <w:r>
+        <w:t xml:space="preserve"> </w:t>
+      </w:r>
+      <w:proofErr w:type="spellStart"/>
+      <w:r>
+        <w:t>decimalToPercent</w:t>
+      </w:r>
+      <w:proofErr w:type="spellEnd"/>
+      <w:r>
+        <w:t>= (decimal)=&gt;</w:t>
       </w:r>
     </w:p>
     <w:p>
@@ -1461,7 +1542,15 @@
         <w:ind w:left="283"/>
       </w:pPr>
       <w:r>
-        <w:t>    return (decimal.toFixed(2) + '%');</w:t>
+        <w:t>    return (</w:t>
+      </w:r>
+      <w:proofErr w:type="spellStart"/>
+      <w:r>
+        <w:t>decimal.toFixed</w:t>
+      </w:r>
+      <w:proofErr w:type="spellEnd"/>
+      <w:r>
+        <w:t>(2) + '%');</w:t>
       </w:r>
     </w:p>
     <w:p>
@@ -1478,8 +1567,21 @@
         <w:spacing w:after="0"/>
         <w:ind w:left="283"/>
       </w:pPr>
-      <w:r>
-        <w:t>const calScore = (total, goal) =&gt;</w:t>
+      <w:proofErr w:type="spellStart"/>
+      <w:r>
+        <w:t>const</w:t>
+      </w:r>
+      <w:proofErr w:type="spellEnd"/>
+      <w:r>
+        <w:t xml:space="preserve"> </w:t>
+      </w:r>
+      <w:proofErr w:type="spellStart"/>
+      <w:r>
+        <w:t>calScore</w:t>
+      </w:r>
+      <w:proofErr w:type="spellEnd"/>
+      <w:r>
+        <w:t xml:space="preserve"> = (total, goal) =&gt;</w:t>
       </w:r>
     </w:p>
     <w:p>
@@ -1497,7 +1599,15 @@
         <w:ind w:left="283"/>
       </w:pPr>
       <w:r>
-        <w:t>    return decimalToPercent(total/goal);</w:t>
+        <w:t xml:space="preserve">    return </w:t>
+      </w:r>
+      <w:proofErr w:type="spellStart"/>
+      <w:r>
+        <w:t>decimalToPercent</w:t>
+      </w:r>
+      <w:proofErr w:type="spellEnd"/>
+      <w:r>
+        <w:t>(total/goal);</w:t>
       </w:r>
     </w:p>
     <w:p>
@@ -1514,8 +1624,21 @@
         <w:spacing w:after="0"/>
         <w:ind w:left="283"/>
       </w:pPr>
-      <w:r>
-        <w:t>const CalculateScore = ({Name, School, total, goal}) =&gt;</w:t>
+      <w:proofErr w:type="spellStart"/>
+      <w:r>
+        <w:t>const</w:t>
+      </w:r>
+      <w:proofErr w:type="spellEnd"/>
+      <w:r>
+        <w:t xml:space="preserve"> </w:t>
+      </w:r>
+      <w:proofErr w:type="spellStart"/>
+      <w:r>
+        <w:t>CalculateScore</w:t>
+      </w:r>
+      <w:proofErr w:type="spellEnd"/>
+      <w:r>
+        <w:t xml:space="preserve"> = ({Name, School, total, goal}) =&gt;</w:t>
       </w:r>
     </w:p>
     <w:p>
@@ -1533,7 +1656,23 @@
         <w:ind w:left="283"/>
       </w:pPr>
       <w:r>
-        <w:t>&lt;div className='form_style'&gt;</w:t>
+        <w:t xml:space="preserve">&lt;div </w:t>
+      </w:r>
+      <w:proofErr w:type="spellStart"/>
+      <w:r>
+        <w:t>className</w:t>
+      </w:r>
+      <w:proofErr w:type="spellEnd"/>
+      <w:r>
+        <w:t>='</w:t>
+      </w:r>
+      <w:proofErr w:type="spellStart"/>
+      <w:r>
+        <w:t>form_style</w:t>
+      </w:r>
+      <w:proofErr w:type="spellEnd"/>
+      <w:r>
+        <w:t>'&gt;</w:t>
       </w:r>
     </w:p>
     <w:p>
@@ -1542,7 +1681,15 @@
         <w:ind w:left="283"/>
       </w:pPr>
       <w:r>
-        <w:t>    &lt;h1&gt;&lt;font color ="Brown"&gt;Student Details&lt;/font&gt;&lt;/h1&gt;</w:t>
+        <w:t xml:space="preserve">    &lt;h1&gt;&lt;font </w:t>
+      </w:r>
+      <w:proofErr w:type="spellStart"/>
+      <w:r>
+        <w:t>color</w:t>
+      </w:r>
+      <w:proofErr w:type="spellEnd"/>
+      <w:r>
+        <w:t xml:space="preserve"> ="Brown"&gt;Student Details&lt;/font&gt;&lt;/h1&gt;</w:t>
       </w:r>
     </w:p>
     <w:p>
@@ -1551,7 +1698,15 @@
         <w:ind w:left="283"/>
       </w:pPr>
       <w:r>
-        <w:t>    &lt;div className='Name'&gt;</w:t>
+        <w:t xml:space="preserve">    &lt;div </w:t>
+      </w:r>
+      <w:proofErr w:type="spellStart"/>
+      <w:r>
+        <w:t>className</w:t>
+      </w:r>
+      <w:proofErr w:type="spellEnd"/>
+      <w:r>
+        <w:t>='Name'&gt;</w:t>
       </w:r>
     </w:p>
     <w:p>
@@ -1587,7 +1742,15 @@
         <w:ind w:left="283"/>
       </w:pPr>
       <w:r>
-        <w:t>    &lt;div className='School'&gt;</w:t>
+        <w:t xml:space="preserve">    &lt;div </w:t>
+      </w:r>
+      <w:proofErr w:type="spellStart"/>
+      <w:r>
+        <w:t>className</w:t>
+      </w:r>
+      <w:proofErr w:type="spellEnd"/>
+      <w:r>
+        <w:t>='School'&gt;</w:t>
       </w:r>
     </w:p>
     <w:p>
@@ -1623,7 +1786,15 @@
         <w:ind w:left="283"/>
       </w:pPr>
       <w:r>
-        <w:t>    &lt;div className='Total'&gt;</w:t>
+        <w:t xml:space="preserve">    &lt;div </w:t>
+      </w:r>
+      <w:proofErr w:type="spellStart"/>
+      <w:r>
+        <w:t>className</w:t>
+      </w:r>
+      <w:proofErr w:type="spellEnd"/>
+      <w:r>
+        <w:t>='Total'&gt;</w:t>
       </w:r>
     </w:p>
     <w:p>
@@ -1668,7 +1839,15 @@
         <w:ind w:left="283"/>
       </w:pPr>
       <w:r>
-        <w:t>    &lt;div className='Score'&gt;</w:t>
+        <w:t xml:space="preserve">    &lt;div </w:t>
+      </w:r>
+      <w:proofErr w:type="spellStart"/>
+      <w:r>
+        <w:t>className</w:t>
+      </w:r>
+      <w:proofErr w:type="spellEnd"/>
+      <w:r>
+        <w:t>='Score'&gt;</w:t>
       </w:r>
     </w:p>
     <w:p>
@@ -1695,7 +1874,23 @@
         <w:ind w:left="283"/>
       </w:pPr>
       <w:r>
-        <w:t>             Score: {calScore(total,goal)}</w:t>
+        <w:t>             Score: {</w:t>
+      </w:r>
+      <w:proofErr w:type="spellStart"/>
+      <w:r>
+        <w:t>calScore</w:t>
+      </w:r>
+      <w:proofErr w:type="spellEnd"/>
+      <w:r>
+        <w:t>(</w:t>
+      </w:r>
+      <w:proofErr w:type="spellStart"/>
+      <w:r>
+        <w:t>total,goal</w:t>
+      </w:r>
+      <w:proofErr w:type="spellEnd"/>
+      <w:r>
+        <w:t>)}</w:t>
       </w:r>
     </w:p>
     <w:p>
@@ -1755,7 +1950,15 @@
         <w:ind w:left="283"/>
       </w:pPr>
       <w:r>
-        <w:t>export default CalculateScore;</w:t>
+        <w:t xml:space="preserve">export default </w:t>
+      </w:r>
+      <w:proofErr w:type="spellStart"/>
+      <w:r>
+        <w:t>CalculateScore</w:t>
+      </w:r>
+      <w:proofErr w:type="spellEnd"/>
+      <w:r>
+        <w:t>;</w:t>
       </w:r>
     </w:p>
     <w:p>
@@ -1780,7 +1983,23 @@
         <w:spacing w:after="0"/>
       </w:pPr>
       <w:r>
-        <w:t>import CalculateScore from "./components/CalculateScore";</w:t>
+        <w:t xml:space="preserve">import </w:t>
+      </w:r>
+      <w:proofErr w:type="spellStart"/>
+      <w:r>
+        <w:t>CalculateScore</w:t>
+      </w:r>
+      <w:proofErr w:type="spellEnd"/>
+      <w:r>
+        <w:t xml:space="preserve"> from "./components/</w:t>
+      </w:r>
+      <w:proofErr w:type="spellStart"/>
+      <w:r>
+        <w:t>CalculateScore</w:t>
+      </w:r>
+      <w:proofErr w:type="spellEnd"/>
+      <w:r>
+        <w:t>";</w:t>
       </w:r>
     </w:p>
     <w:p>
@@ -1812,7 +2031,15 @@
         <w:spacing w:after="0"/>
       </w:pPr>
       <w:r>
-        <w:t>    &lt;CalculateScore Name={"Hemanth"}</w:t>
+        <w:t>    &lt;</w:t>
+      </w:r>
+      <w:proofErr w:type="spellStart"/>
+      <w:r>
+        <w:t>CalculateScore</w:t>
+      </w:r>
+      <w:proofErr w:type="spellEnd"/>
+      <w:r>
+        <w:t xml:space="preserve"> Name={"Hemanth"}</w:t>
       </w:r>
     </w:p>
     <w:p>
@@ -2034,7 +2261,39 @@
       </w:r>
       <w:r>
         <w:br/>
-        <w:t>Key lifecycle methods include componentDidMount, componentDidUpdate, componentWillUnmount, and componentDidCatch.</w:t>
+        <w:t xml:space="preserve">Key lifecycle methods include </w:t>
+      </w:r>
+      <w:proofErr w:type="spellStart"/>
+      <w:r>
+        <w:t>componentDidMount</w:t>
+      </w:r>
+      <w:proofErr w:type="spellEnd"/>
+      <w:r>
+        <w:t xml:space="preserve">, </w:t>
+      </w:r>
+      <w:proofErr w:type="spellStart"/>
+      <w:r>
+        <w:t>componentDidUpdate</w:t>
+      </w:r>
+      <w:proofErr w:type="spellEnd"/>
+      <w:r>
+        <w:t xml:space="preserve">, </w:t>
+      </w:r>
+      <w:proofErr w:type="spellStart"/>
+      <w:r>
+        <w:t>componentWillUnmount</w:t>
+      </w:r>
+      <w:proofErr w:type="spellEnd"/>
+      <w:r>
+        <w:t xml:space="preserve">, and </w:t>
+      </w:r>
+      <w:proofErr w:type="spellStart"/>
+      <w:r>
+        <w:t>componentDidCatch</w:t>
+      </w:r>
+      <w:proofErr w:type="spellEnd"/>
+      <w:r>
+        <w:t>.</w:t>
       </w:r>
     </w:p>
     <w:p>
@@ -2054,7 +2313,15 @@
       </w:r>
       <w:r>
         <w:br/>
-        <w:t>During mounting: constructor → render() → componentDidMount().</w:t>
+        <w:t xml:space="preserve">During mounting: constructor → render() → </w:t>
+      </w:r>
+      <w:proofErr w:type="spellStart"/>
+      <w:r>
+        <w:t>componentDidMount</w:t>
+      </w:r>
+      <w:proofErr w:type="spellEnd"/>
+      <w:r>
+        <w:t>().</w:t>
       </w:r>
     </w:p>
     <w:p>
@@ -2115,7 +2382,25 @@
           <w:b/>
           <w:bCs/>
         </w:rPr>
-        <w:t xml:space="preserve"> tool with the name as “blogapp”.</w:t>
+        <w:t xml:space="preserve"> tool with the name as “</w:t>
+      </w:r>
+      <w:proofErr w:type="spellStart"/>
+      <w:r>
+        <w:rPr>
+          <w:rFonts w:ascii="Arial" w:hAnsi="Arial" w:cs="Arial"/>
+          <w:b/>
+          <w:bCs/>
+        </w:rPr>
+        <w:t>blogapp</w:t>
+      </w:r>
+      <w:proofErr w:type="spellEnd"/>
+      <w:r>
+        <w:rPr>
+          <w:rFonts w:ascii="Arial" w:hAnsi="Arial" w:cs="Arial"/>
+          <w:b/>
+          <w:bCs/>
+        </w:rPr>
+        <w:t>”.</w:t>
       </w:r>
     </w:p>
     <w:p>
@@ -2142,7 +2427,25 @@
           <w:b/>
           <w:bCs/>
         </w:rPr>
-        <w:t>Created a new file named as Post.js in src folder with following properties</w:t>
+        <w:t xml:space="preserve">Created a new file named as Post.js in </w:t>
+      </w:r>
+      <w:proofErr w:type="spellStart"/>
+      <w:r>
+        <w:rPr>
+          <w:rFonts w:ascii="Arial" w:hAnsi="Arial" w:cs="Arial"/>
+          <w:b/>
+          <w:bCs/>
+        </w:rPr>
+        <w:t>src</w:t>
+      </w:r>
+      <w:proofErr w:type="spellEnd"/>
+      <w:r>
+        <w:rPr>
+          <w:rFonts w:ascii="Arial" w:hAnsi="Arial" w:cs="Arial"/>
+          <w:b/>
+          <w:bCs/>
+        </w:rPr>
+        <w:t xml:space="preserve"> folder with following properties</w:t>
       </w:r>
     </w:p>
     <w:p>
@@ -2232,7 +2535,21 @@
         <w:rPr>
           <w:rFonts w:ascii="Arial" w:hAnsi="Arial" w:cs="Arial"/>
         </w:rPr>
-        <w:t>        this.title = title;</w:t>
+        <w:t xml:space="preserve">        </w:t>
+      </w:r>
+      <w:proofErr w:type="spellStart"/>
+      <w:r>
+        <w:rPr>
+          <w:rFonts w:ascii="Arial" w:hAnsi="Arial" w:cs="Arial"/>
+        </w:rPr>
+        <w:t>this.title</w:t>
+      </w:r>
+      <w:proofErr w:type="spellEnd"/>
+      <w:r>
+        <w:rPr>
+          <w:rFonts w:ascii="Arial" w:hAnsi="Arial" w:cs="Arial"/>
+        </w:rPr>
+        <w:t xml:space="preserve"> = title;</w:t>
       </w:r>
     </w:p>
     <w:p>
@@ -2247,7 +2564,21 @@
         <w:rPr>
           <w:rFonts w:ascii="Arial" w:hAnsi="Arial" w:cs="Arial"/>
         </w:rPr>
-        <w:t>        this.body=body;</w:t>
+        <w:t xml:space="preserve">        </w:t>
+      </w:r>
+      <w:proofErr w:type="spellStart"/>
+      <w:r>
+        <w:rPr>
+          <w:rFonts w:ascii="Arial" w:hAnsi="Arial" w:cs="Arial"/>
+        </w:rPr>
+        <w:t>this.body</w:t>
+      </w:r>
+      <w:proofErr w:type="spellEnd"/>
+      <w:r>
+        <w:rPr>
+          <w:rFonts w:ascii="Arial" w:hAnsi="Arial" w:cs="Arial"/>
+        </w:rPr>
+        <w:t>=body;</w:t>
       </w:r>
     </w:p>
     <w:p>
@@ -2394,7 +2725,21 @@
         <w:rPr>
           <w:rFonts w:ascii="Arial" w:hAnsi="Arial" w:cs="Arial"/>
         </w:rPr>
-        <w:t>class Posts extends React.Component{</w:t>
+        <w:t xml:space="preserve">class Posts extends </w:t>
+      </w:r>
+      <w:proofErr w:type="spellStart"/>
+      <w:r>
+        <w:rPr>
+          <w:rFonts w:ascii="Arial" w:hAnsi="Arial" w:cs="Arial"/>
+        </w:rPr>
+        <w:t>React.Component</w:t>
+      </w:r>
+      <w:proofErr w:type="spellEnd"/>
+      <w:r>
+        <w:rPr>
+          <w:rFonts w:ascii="Arial" w:hAnsi="Arial" w:cs="Arial"/>
+        </w:rPr>
+        <w:t>{</w:t>
       </w:r>
     </w:p>
     <w:p>
@@ -2450,7 +2795,21 @@
         <w:rPr>
           <w:rFonts w:ascii="Arial" w:hAnsi="Arial" w:cs="Arial"/>
         </w:rPr>
-        <w:t>        this.state={posts: [],}</w:t>
+        <w:t xml:space="preserve">        </w:t>
+      </w:r>
+      <w:proofErr w:type="spellStart"/>
+      <w:r>
+        <w:rPr>
+          <w:rFonts w:ascii="Arial" w:hAnsi="Arial" w:cs="Arial"/>
+        </w:rPr>
+        <w:t>this.state</w:t>
+      </w:r>
+      <w:proofErr w:type="spellEnd"/>
+      <w:r>
+        <w:rPr>
+          <w:rFonts w:ascii="Arial" w:hAnsi="Arial" w:cs="Arial"/>
+        </w:rPr>
+        <w:t>={posts: [],}</w:t>
       </w:r>
     </w:p>
     <w:p>
@@ -2478,7 +2837,21 @@
         <w:rPr>
           <w:rFonts w:ascii="Arial" w:hAnsi="Arial" w:cs="Arial"/>
         </w:rPr>
-        <w:t>    loadPosts()</w:t>
+        <w:t xml:space="preserve">    </w:t>
+      </w:r>
+      <w:proofErr w:type="spellStart"/>
+      <w:r>
+        <w:rPr>
+          <w:rFonts w:ascii="Arial" w:hAnsi="Arial" w:cs="Arial"/>
+        </w:rPr>
+        <w:t>loadPosts</w:t>
+      </w:r>
+      <w:proofErr w:type="spellEnd"/>
+      <w:r>
+        <w:rPr>
+          <w:rFonts w:ascii="Arial" w:hAnsi="Arial" w:cs="Arial"/>
+        </w:rPr>
+        <w:t>()</w:t>
       </w:r>
     </w:p>
     <w:p>
@@ -2520,7 +2893,21 @@
         <w:rPr>
           <w:rFonts w:ascii="Arial" w:hAnsi="Arial" w:cs="Arial"/>
         </w:rPr>
-        <w:t>        .then(response =&gt; response.json())</w:t>
+        <w:t xml:space="preserve">        .then(response =&gt; </w:t>
+      </w:r>
+      <w:proofErr w:type="spellStart"/>
+      <w:r>
+        <w:rPr>
+          <w:rFonts w:ascii="Arial" w:hAnsi="Arial" w:cs="Arial"/>
+        </w:rPr>
+        <w:t>response.json</w:t>
+      </w:r>
+      <w:proofErr w:type="spellEnd"/>
+      <w:r>
+        <w:rPr>
+          <w:rFonts w:ascii="Arial" w:hAnsi="Arial" w:cs="Arial"/>
+        </w:rPr>
+        <w:t>())</w:t>
       </w:r>
     </w:p>
     <w:p>
@@ -2562,7 +2949,77 @@
         <w:rPr>
           <w:rFonts w:ascii="Arial" w:hAnsi="Arial" w:cs="Arial"/>
         </w:rPr>
-        <w:t>            const postObject = data.map(p=&gt;new Post(p.id, p.title, p.body))</w:t>
+        <w:t xml:space="preserve">            </w:t>
+      </w:r>
+      <w:proofErr w:type="spellStart"/>
+      <w:r>
+        <w:rPr>
+          <w:rFonts w:ascii="Arial" w:hAnsi="Arial" w:cs="Arial"/>
+        </w:rPr>
+        <w:t>const</w:t>
+      </w:r>
+      <w:proofErr w:type="spellEnd"/>
+      <w:r>
+        <w:rPr>
+          <w:rFonts w:ascii="Arial" w:hAnsi="Arial" w:cs="Arial"/>
+        </w:rPr>
+        <w:t xml:space="preserve"> </w:t>
+      </w:r>
+      <w:proofErr w:type="spellStart"/>
+      <w:r>
+        <w:rPr>
+          <w:rFonts w:ascii="Arial" w:hAnsi="Arial" w:cs="Arial"/>
+        </w:rPr>
+        <w:t>postObject</w:t>
+      </w:r>
+      <w:proofErr w:type="spellEnd"/>
+      <w:r>
+        <w:rPr>
+          <w:rFonts w:ascii="Arial" w:hAnsi="Arial" w:cs="Arial"/>
+        </w:rPr>
+        <w:t xml:space="preserve"> = </w:t>
+      </w:r>
+      <w:proofErr w:type="spellStart"/>
+      <w:r>
+        <w:rPr>
+          <w:rFonts w:ascii="Arial" w:hAnsi="Arial" w:cs="Arial"/>
+        </w:rPr>
+        <w:t>data.map</w:t>
+      </w:r>
+      <w:proofErr w:type="spellEnd"/>
+      <w:r>
+        <w:rPr>
+          <w:rFonts w:ascii="Arial" w:hAnsi="Arial" w:cs="Arial"/>
+        </w:rPr>
+        <w:t xml:space="preserve">(p=&gt;new Post(p.id, </w:t>
+      </w:r>
+      <w:proofErr w:type="spellStart"/>
+      <w:r>
+        <w:rPr>
+          <w:rFonts w:ascii="Arial" w:hAnsi="Arial" w:cs="Arial"/>
+        </w:rPr>
+        <w:t>p.title</w:t>
+      </w:r>
+      <w:proofErr w:type="spellEnd"/>
+      <w:r>
+        <w:rPr>
+          <w:rFonts w:ascii="Arial" w:hAnsi="Arial" w:cs="Arial"/>
+        </w:rPr>
+        <w:t xml:space="preserve">, </w:t>
+      </w:r>
+      <w:proofErr w:type="spellStart"/>
+      <w:r>
+        <w:rPr>
+          <w:rFonts w:ascii="Arial" w:hAnsi="Arial" w:cs="Arial"/>
+        </w:rPr>
+        <w:t>p.body</w:t>
+      </w:r>
+      <w:proofErr w:type="spellEnd"/>
+      <w:r>
+        <w:rPr>
+          <w:rFonts w:ascii="Arial" w:hAnsi="Arial" w:cs="Arial"/>
+        </w:rPr>
+        <w:t>))</w:t>
       </w:r>
     </w:p>
     <w:p>
@@ -2576,7 +3033,35 @@
         <w:rPr>
           <w:rFonts w:ascii="Arial" w:hAnsi="Arial" w:cs="Arial"/>
         </w:rPr>
-        <w:t>            this.setState({posts: postObject})</w:t>
+        <w:t xml:space="preserve">            </w:t>
+      </w:r>
+      <w:proofErr w:type="spellStart"/>
+      <w:r>
+        <w:rPr>
+          <w:rFonts w:ascii="Arial" w:hAnsi="Arial" w:cs="Arial"/>
+        </w:rPr>
+        <w:t>this.setState</w:t>
+      </w:r>
+      <w:proofErr w:type="spellEnd"/>
+      <w:r>
+        <w:rPr>
+          <w:rFonts w:ascii="Arial" w:hAnsi="Arial" w:cs="Arial"/>
+        </w:rPr>
+        <w:t xml:space="preserve">({posts: </w:t>
+      </w:r>
+      <w:proofErr w:type="spellStart"/>
+      <w:r>
+        <w:rPr>
+          <w:rFonts w:ascii="Arial" w:hAnsi="Arial" w:cs="Arial"/>
+        </w:rPr>
+        <w:t>postObject</w:t>
+      </w:r>
+      <w:proofErr w:type="spellEnd"/>
+      <w:r>
+        <w:rPr>
+          <w:rFonts w:ascii="Arial" w:hAnsi="Arial" w:cs="Arial"/>
+        </w:rPr>
+        <w:t>})</w:t>
       </w:r>
     </w:p>
     <w:p>
@@ -2682,7 +3167,21 @@
         <w:rPr>
           <w:rFonts w:ascii="Arial" w:hAnsi="Arial" w:cs="Arial"/>
         </w:rPr>
-        <w:t>    componentDidMount(){</w:t>
+        <w:t xml:space="preserve">    </w:t>
+      </w:r>
+      <w:proofErr w:type="spellStart"/>
+      <w:r>
+        <w:rPr>
+          <w:rFonts w:ascii="Arial" w:hAnsi="Arial" w:cs="Arial"/>
+        </w:rPr>
+        <w:t>componentDidMount</w:t>
+      </w:r>
+      <w:proofErr w:type="spellEnd"/>
+      <w:r>
+        <w:rPr>
+          <w:rFonts w:ascii="Arial" w:hAnsi="Arial" w:cs="Arial"/>
+        </w:rPr>
+        <w:t>(){</w:t>
       </w:r>
     </w:p>
     <w:p>
@@ -2697,7 +3196,21 @@
           <w:rFonts w:ascii="Arial" w:hAnsi="Arial" w:cs="Arial"/>
         </w:rPr>
         <w:lastRenderedPageBreak/>
-        <w:t>       this.loadPosts();</w:t>
+        <w:t>       </w:t>
+      </w:r>
+      <w:proofErr w:type="spellStart"/>
+      <w:r>
+        <w:rPr>
+          <w:rFonts w:ascii="Arial" w:hAnsi="Arial" w:cs="Arial"/>
+        </w:rPr>
+        <w:t>this.loadPosts</w:t>
+      </w:r>
+      <w:proofErr w:type="spellEnd"/>
+      <w:r>
+        <w:rPr>
+          <w:rFonts w:ascii="Arial" w:hAnsi="Arial" w:cs="Arial"/>
+        </w:rPr>
+        <w:t>();</w:t>
       </w:r>
     </w:p>
     <w:p>
@@ -2725,7 +3238,21 @@
         <w:rPr>
           <w:rFonts w:ascii="Arial" w:hAnsi="Arial" w:cs="Arial"/>
         </w:rPr>
-        <w:t>     componentDidCatch(error, info)</w:t>
+        <w:t>     </w:t>
+      </w:r>
+      <w:proofErr w:type="spellStart"/>
+      <w:r>
+        <w:rPr>
+          <w:rFonts w:ascii="Arial" w:hAnsi="Arial" w:cs="Arial"/>
+        </w:rPr>
+        <w:t>componentDidCatch</w:t>
+      </w:r>
+      <w:proofErr w:type="spellEnd"/>
+      <w:r>
+        <w:rPr>
+          <w:rFonts w:ascii="Arial" w:hAnsi="Arial" w:cs="Arial"/>
+        </w:rPr>
+        <w:t>(error, info)</w:t>
       </w:r>
     </w:p>
     <w:p>
@@ -2753,7 +3280,21 @@
         <w:rPr>
           <w:rFonts w:ascii="Arial" w:hAnsi="Arial" w:cs="Arial"/>
         </w:rPr>
-        <w:t>         alert("something went wrong: "+error.message)</w:t>
+        <w:t>         alert("something went wrong: "+</w:t>
+      </w:r>
+      <w:proofErr w:type="spellStart"/>
+      <w:r>
+        <w:rPr>
+          <w:rFonts w:ascii="Arial" w:hAnsi="Arial" w:cs="Arial"/>
+        </w:rPr>
+        <w:t>error.message</w:t>
+      </w:r>
+      <w:proofErr w:type="spellEnd"/>
+      <w:r>
+        <w:rPr>
+          <w:rFonts w:ascii="Arial" w:hAnsi="Arial" w:cs="Arial"/>
+        </w:rPr>
+        <w:t>)</w:t>
       </w:r>
     </w:p>
     <w:p>
@@ -2851,7 +3392,21 @@
         <w:rPr>
           <w:rFonts w:ascii="Arial" w:hAnsi="Arial" w:cs="Arial"/>
         </w:rPr>
-        <w:t>          {this.state.posts.map(post=&gt;</w:t>
+        <w:t>          {</w:t>
+      </w:r>
+      <w:proofErr w:type="spellStart"/>
+      <w:r>
+        <w:rPr>
+          <w:rFonts w:ascii="Arial" w:hAnsi="Arial" w:cs="Arial"/>
+        </w:rPr>
+        <w:t>this.state.posts.map</w:t>
+      </w:r>
+      <w:proofErr w:type="spellEnd"/>
+      <w:r>
+        <w:rPr>
+          <w:rFonts w:ascii="Arial" w:hAnsi="Arial" w:cs="Arial"/>
+        </w:rPr>
+        <w:t>(post=&gt;</w:t>
       </w:r>
     </w:p>
     <w:p>
@@ -2879,7 +3434,21 @@
         <w:rPr>
           <w:rFonts w:ascii="Arial" w:hAnsi="Arial" w:cs="Arial"/>
         </w:rPr>
-        <w:t>                &lt;h3&gt;{post.title}&lt;/h3&gt;</w:t>
+        <w:t>                &lt;h3&gt;{</w:t>
+      </w:r>
+      <w:proofErr w:type="spellStart"/>
+      <w:r>
+        <w:rPr>
+          <w:rFonts w:ascii="Arial" w:hAnsi="Arial" w:cs="Arial"/>
+        </w:rPr>
+        <w:t>post.title</w:t>
+      </w:r>
+      <w:proofErr w:type="spellEnd"/>
+      <w:r>
+        <w:rPr>
+          <w:rFonts w:ascii="Arial" w:hAnsi="Arial" w:cs="Arial"/>
+        </w:rPr>
+        <w:t>}&lt;/h3&gt;</w:t>
       </w:r>
     </w:p>
     <w:p>
@@ -2893,7 +3462,21 @@
         <w:rPr>
           <w:rFonts w:ascii="Arial" w:hAnsi="Arial" w:cs="Arial"/>
         </w:rPr>
-        <w:t>                &lt;p&gt;{post.body}&lt;/p&gt;</w:t>
+        <w:t>                &lt;p&gt;{</w:t>
+      </w:r>
+      <w:proofErr w:type="spellStart"/>
+      <w:r>
+        <w:rPr>
+          <w:rFonts w:ascii="Arial" w:hAnsi="Arial" w:cs="Arial"/>
+        </w:rPr>
+        <w:t>post.body</w:t>
+      </w:r>
+      <w:proofErr w:type="spellEnd"/>
+      <w:r>
+        <w:rPr>
+          <w:rFonts w:ascii="Arial" w:hAnsi="Arial" w:cs="Arial"/>
+        </w:rPr>
+        <w:t>}&lt;/p&gt;</w:t>
       </w:r>
     </w:p>
     <w:p>
@@ -3105,11 +3688,19 @@
           <w:rFonts w:ascii="Arial" w:hAnsi="Arial" w:cs="Arial"/>
         </w:rPr>
       </w:pPr>
-      <w:r>
-        <w:rPr>
-          <w:rFonts w:ascii="Arial" w:hAnsi="Arial" w:cs="Arial"/>
-        </w:rPr>
-        <w:t>const App=()=&gt;</w:t>
+      <w:proofErr w:type="spellStart"/>
+      <w:r>
+        <w:rPr>
+          <w:rFonts w:ascii="Arial" w:hAnsi="Arial" w:cs="Arial"/>
+        </w:rPr>
+        <w:t>const</w:t>
+      </w:r>
+      <w:proofErr w:type="spellEnd"/>
+      <w:r>
+        <w:rPr>
+          <w:rFonts w:ascii="Arial" w:hAnsi="Arial" w:cs="Arial"/>
+        </w:rPr>
+        <w:t xml:space="preserve"> App=()=&gt;</w:t>
       </w:r>
     </w:p>
     <w:p>
@@ -3474,7 +4065,15 @@
         <w:spacing w:after="0"/>
       </w:pPr>
       <w:r>
-        <w:t>function CohortDetails(props) {</w:t>
+        <w:t xml:space="preserve">function </w:t>
+      </w:r>
+      <w:proofErr w:type="spellStart"/>
+      <w:r>
+        <w:t>CohortDetails</w:t>
+      </w:r>
+      <w:proofErr w:type="spellEnd"/>
+      <w:r>
+        <w:t>(props) {</w:t>
       </w:r>
     </w:p>
     <w:p>
@@ -3491,31 +4090,79 @@
       </w:pPr>
       <w:r>
         <w:lastRenderedPageBreak/>
-        <w:t>        &lt;div className={style.box}&gt;</w:t>
-      </w:r>
-    </w:p>
-    <w:p>
-      <w:pPr>
-        <w:spacing w:after="0"/>
-      </w:pPr>
-      <w:r>
-        <w:t>        &lt;h3 style={{ color: props.cohort.currentStatus === 'Ongoing' ? 'green' : 'blue' }}&gt;</w:t>
-      </w:r>
-    </w:p>
-    <w:p>
-      <w:pPr>
-        <w:spacing w:after="0"/>
-      </w:pPr>
-      <w:r>
-        <w:t>                {props.cohort.cohortCode} -</w:t>
-      </w:r>
-    </w:p>
-    <w:p>
-      <w:pPr>
-        <w:spacing w:after="0"/>
-      </w:pPr>
-      <w:r>
-        <w:t>                &lt;span&gt;{props.cohort.technology}&lt;/span&gt;</w:t>
+        <w:t xml:space="preserve">        &lt;div </w:t>
+      </w:r>
+      <w:proofErr w:type="spellStart"/>
+      <w:r>
+        <w:t>className</w:t>
+      </w:r>
+      <w:proofErr w:type="spellEnd"/>
+      <w:r>
+        <w:t>={</w:t>
+      </w:r>
+      <w:proofErr w:type="spellStart"/>
+      <w:r>
+        <w:t>style.box</w:t>
+      </w:r>
+      <w:proofErr w:type="spellEnd"/>
+      <w:r>
+        <w:t>}&gt;</w:t>
+      </w:r>
+    </w:p>
+    <w:p>
+      <w:pPr>
+        <w:spacing w:after="0"/>
+      </w:pPr>
+      <w:r>
+        <w:t xml:space="preserve">        &lt;h3 style={{ </w:t>
+      </w:r>
+      <w:proofErr w:type="spellStart"/>
+      <w:r>
+        <w:t>color</w:t>
+      </w:r>
+      <w:proofErr w:type="spellEnd"/>
+      <w:r>
+        <w:t xml:space="preserve">: </w:t>
+      </w:r>
+      <w:proofErr w:type="spellStart"/>
+      <w:r>
+        <w:t>props.cohort.currentStatus</w:t>
+      </w:r>
+      <w:proofErr w:type="spellEnd"/>
+      <w:r>
+        <w:t xml:space="preserve"> === 'Ongoing' ? 'green' : 'blue' }}&gt;</w:t>
+      </w:r>
+    </w:p>
+    <w:p>
+      <w:pPr>
+        <w:spacing w:after="0"/>
+      </w:pPr>
+      <w:r>
+        <w:t>                {</w:t>
+      </w:r>
+      <w:proofErr w:type="spellStart"/>
+      <w:r>
+        <w:t>props.cohort.cohortCode</w:t>
+      </w:r>
+      <w:proofErr w:type="spellEnd"/>
+      <w:r>
+        <w:t>} -</w:t>
+      </w:r>
+    </w:p>
+    <w:p>
+      <w:pPr>
+        <w:spacing w:after="0"/>
+      </w:pPr>
+      <w:r>
+        <w:t>                &lt;span&gt;{</w:t>
+      </w:r>
+      <w:proofErr w:type="spellStart"/>
+      <w:r>
+        <w:t>props.cohort.technology</w:t>
+      </w:r>
+      <w:proofErr w:type="spellEnd"/>
+      <w:r>
+        <w:t>}&lt;/span&gt;</w:t>
       </w:r>
     </w:p>
     <w:p>
@@ -3547,7 +4194,15 @@
         <w:spacing w:after="0"/>
       </w:pPr>
       <w:r>
-        <w:t>                &lt;dd&gt;{props.cohort.startDate}&lt;/dd&gt;</w:t>
+        <w:t>                &lt;dd&gt;{</w:t>
+      </w:r>
+      <w:proofErr w:type="spellStart"/>
+      <w:r>
+        <w:t>props.cohort.startDate</w:t>
+      </w:r>
+      <w:proofErr w:type="spellEnd"/>
+      <w:r>
+        <w:t>}&lt;/dd&gt;</w:t>
       </w:r>
     </w:p>
     <w:p>
@@ -3563,7 +4218,15 @@
         <w:spacing w:after="0"/>
       </w:pPr>
       <w:r>
-        <w:t>                &lt;dd&gt;{props.cohort.currentStatus}&lt;/dd&gt;</w:t>
+        <w:t>                &lt;dd&gt;{</w:t>
+      </w:r>
+      <w:proofErr w:type="spellStart"/>
+      <w:r>
+        <w:t>props.cohort.currentStatus</w:t>
+      </w:r>
+      <w:proofErr w:type="spellEnd"/>
+      <w:r>
+        <w:t>}&lt;/dd&gt;</w:t>
       </w:r>
     </w:p>
     <w:p>
@@ -3579,7 +4242,15 @@
         <w:spacing w:after="0"/>
       </w:pPr>
       <w:r>
-        <w:t>                &lt;dd&gt;{props.cohort.coachName}&lt;/dd&gt;</w:t>
+        <w:t>                &lt;dd&gt;{</w:t>
+      </w:r>
+      <w:proofErr w:type="spellStart"/>
+      <w:r>
+        <w:t>props.cohort.coachName</w:t>
+      </w:r>
+      <w:proofErr w:type="spellEnd"/>
+      <w:r>
+        <w:t>}&lt;/dd&gt;</w:t>
       </w:r>
     </w:p>
     <w:p>
@@ -3595,7 +4266,15 @@
         <w:spacing w:after="0"/>
       </w:pPr>
       <w:r>
-        <w:t>                &lt;dd&gt;{props.cohort.trainerName}&lt;/dd&gt;</w:t>
+        <w:t>                &lt;dd&gt;{</w:t>
+      </w:r>
+      <w:proofErr w:type="spellStart"/>
+      <w:r>
+        <w:t>props.cohort.trainerName</w:t>
+      </w:r>
+      <w:proofErr w:type="spellEnd"/>
+      <w:r>
+        <w:t>}&lt;/dd&gt;</w:t>
       </w:r>
     </w:p>
     <w:p>
@@ -3643,7 +4322,15 @@
         <w:spacing w:after="0"/>
       </w:pPr>
       <w:r>
-        <w:t>export default CohortDetails;</w:t>
+        <w:t xml:space="preserve">export default </w:t>
+      </w:r>
+      <w:proofErr w:type="spellStart"/>
+      <w:r>
+        <w:t>CohortDetails</w:t>
+      </w:r>
+      <w:proofErr w:type="spellEnd"/>
+      <w:r>
+        <w:t>;</w:t>
       </w:r>
     </w:p>
     <w:p>
@@ -3702,15 +4389,31 @@
         <w:spacing w:after="0"/>
       </w:pPr>
       <w:r>
-        <w:t>    constructor(cohortCode,</w:t>
-      </w:r>
-    </w:p>
-    <w:p>
-      <w:pPr>
-        <w:spacing w:after="0"/>
-      </w:pPr>
-      <w:r>
-        <w:t>        startDate,</w:t>
+        <w:t>    constructor(</w:t>
+      </w:r>
+      <w:proofErr w:type="spellStart"/>
+      <w:r>
+        <w:t>cohortCode</w:t>
+      </w:r>
+      <w:proofErr w:type="spellEnd"/>
+      <w:r>
+        <w:t>,</w:t>
+      </w:r>
+    </w:p>
+    <w:p>
+      <w:pPr>
+        <w:spacing w:after="0"/>
+      </w:pPr>
+      <w:r>
+        <w:t xml:space="preserve">        </w:t>
+      </w:r>
+      <w:proofErr w:type="spellStart"/>
+      <w:r>
+        <w:t>startDate</w:t>
+      </w:r>
+      <w:proofErr w:type="spellEnd"/>
+      <w:r>
+        <w:t>,</w:t>
       </w:r>
     </w:p>
     <w:p>
@@ -3726,71 +4429,183 @@
         <w:spacing w:after="0"/>
       </w:pPr>
       <w:r>
-        <w:t>        trainerName,</w:t>
-      </w:r>
-    </w:p>
-    <w:p>
-      <w:pPr>
-        <w:spacing w:after="0"/>
-      </w:pPr>
-      <w:r>
-        <w:t>        coachName,</w:t>
-      </w:r>
-    </w:p>
-    <w:p>
-      <w:pPr>
-        <w:spacing w:after="0"/>
-      </w:pPr>
-      <w:r>
-        <w:t>        currentStatus) {</w:t>
-      </w:r>
-    </w:p>
-    <w:p>
-      <w:pPr>
-        <w:spacing w:after="0"/>
-      </w:pPr>
-      <w:r>
-        <w:t>        this.cohortCode = cohortCode;</w:t>
-      </w:r>
-    </w:p>
-    <w:p>
-      <w:pPr>
-        <w:spacing w:after="0"/>
-      </w:pPr>
-      <w:r>
-        <w:t>        this.coachName = coachName;</w:t>
-      </w:r>
-    </w:p>
-    <w:p>
-      <w:pPr>
-        <w:spacing w:after="0"/>
-      </w:pPr>
-      <w:r>
-        <w:t>        this.trainerName = trainerName;</w:t>
-      </w:r>
-    </w:p>
-    <w:p>
-      <w:pPr>
-        <w:spacing w:after="0"/>
-      </w:pPr>
-      <w:r>
-        <w:t>        this.technology = technology;</w:t>
-      </w:r>
-    </w:p>
-    <w:p>
-      <w:pPr>
-        <w:spacing w:after="0"/>
-      </w:pPr>
-      <w:r>
-        <w:t>        this.startDate = startDate;</w:t>
-      </w:r>
-    </w:p>
-    <w:p>
-      <w:pPr>
-        <w:spacing w:after="0"/>
-      </w:pPr>
-      <w:r>
-        <w:t>        this.currentStatus = currentStatus;</w:t>
+        <w:t xml:space="preserve">        </w:t>
+      </w:r>
+      <w:proofErr w:type="spellStart"/>
+      <w:r>
+        <w:t>trainerName</w:t>
+      </w:r>
+      <w:proofErr w:type="spellEnd"/>
+      <w:r>
+        <w:t>,</w:t>
+      </w:r>
+    </w:p>
+    <w:p>
+      <w:pPr>
+        <w:spacing w:after="0"/>
+      </w:pPr>
+      <w:r>
+        <w:t xml:space="preserve">        </w:t>
+      </w:r>
+      <w:proofErr w:type="spellStart"/>
+      <w:r>
+        <w:t>coachName</w:t>
+      </w:r>
+      <w:proofErr w:type="spellEnd"/>
+      <w:r>
+        <w:t>,</w:t>
+      </w:r>
+    </w:p>
+    <w:p>
+      <w:pPr>
+        <w:spacing w:after="0"/>
+      </w:pPr>
+      <w:r>
+        <w:t xml:space="preserve">        </w:t>
+      </w:r>
+      <w:proofErr w:type="spellStart"/>
+      <w:r>
+        <w:t>currentStatus</w:t>
+      </w:r>
+      <w:proofErr w:type="spellEnd"/>
+      <w:r>
+        <w:t>) {</w:t>
+      </w:r>
+    </w:p>
+    <w:p>
+      <w:pPr>
+        <w:spacing w:after="0"/>
+      </w:pPr>
+      <w:r>
+        <w:t xml:space="preserve">        </w:t>
+      </w:r>
+      <w:proofErr w:type="spellStart"/>
+      <w:r>
+        <w:t>this.cohortCode</w:t>
+      </w:r>
+      <w:proofErr w:type="spellEnd"/>
+      <w:r>
+        <w:t xml:space="preserve"> = </w:t>
+      </w:r>
+      <w:proofErr w:type="spellStart"/>
+      <w:r>
+        <w:t>cohortCode</w:t>
+      </w:r>
+      <w:proofErr w:type="spellEnd"/>
+      <w:r>
+        <w:t>;</w:t>
+      </w:r>
+    </w:p>
+    <w:p>
+      <w:pPr>
+        <w:spacing w:after="0"/>
+      </w:pPr>
+      <w:r>
+        <w:t xml:space="preserve">        </w:t>
+      </w:r>
+      <w:proofErr w:type="spellStart"/>
+      <w:r>
+        <w:t>this.coachName</w:t>
+      </w:r>
+      <w:proofErr w:type="spellEnd"/>
+      <w:r>
+        <w:t xml:space="preserve"> = </w:t>
+      </w:r>
+      <w:proofErr w:type="spellStart"/>
+      <w:r>
+        <w:t>coachName</w:t>
+      </w:r>
+      <w:proofErr w:type="spellEnd"/>
+      <w:r>
+        <w:t>;</w:t>
+      </w:r>
+    </w:p>
+    <w:p>
+      <w:pPr>
+        <w:spacing w:after="0"/>
+      </w:pPr>
+      <w:r>
+        <w:t xml:space="preserve">        </w:t>
+      </w:r>
+      <w:proofErr w:type="spellStart"/>
+      <w:r>
+        <w:t>this.trainerName</w:t>
+      </w:r>
+      <w:proofErr w:type="spellEnd"/>
+      <w:r>
+        <w:t xml:space="preserve"> = </w:t>
+      </w:r>
+      <w:proofErr w:type="spellStart"/>
+      <w:r>
+        <w:t>trainerName</w:t>
+      </w:r>
+      <w:proofErr w:type="spellEnd"/>
+      <w:r>
+        <w:t>;</w:t>
+      </w:r>
+    </w:p>
+    <w:p>
+      <w:pPr>
+        <w:spacing w:after="0"/>
+      </w:pPr>
+      <w:r>
+        <w:t xml:space="preserve">        </w:t>
+      </w:r>
+      <w:proofErr w:type="spellStart"/>
+      <w:r>
+        <w:t>this.technology</w:t>
+      </w:r>
+      <w:proofErr w:type="spellEnd"/>
+      <w:r>
+        <w:t xml:space="preserve"> = technology;</w:t>
+      </w:r>
+    </w:p>
+    <w:p>
+      <w:pPr>
+        <w:spacing w:after="0"/>
+      </w:pPr>
+      <w:r>
+        <w:t xml:space="preserve">        </w:t>
+      </w:r>
+      <w:proofErr w:type="spellStart"/>
+      <w:r>
+        <w:t>this.startDate</w:t>
+      </w:r>
+      <w:proofErr w:type="spellEnd"/>
+      <w:r>
+        <w:t xml:space="preserve"> = </w:t>
+      </w:r>
+      <w:proofErr w:type="spellStart"/>
+      <w:r>
+        <w:t>startDate</w:t>
+      </w:r>
+      <w:proofErr w:type="spellEnd"/>
+      <w:r>
+        <w:t>;</w:t>
+      </w:r>
+    </w:p>
+    <w:p>
+      <w:pPr>
+        <w:spacing w:after="0"/>
+      </w:pPr>
+      <w:r>
+        <w:t xml:space="preserve">        </w:t>
+      </w:r>
+      <w:proofErr w:type="spellStart"/>
+      <w:r>
+        <w:t>this.currentStatus</w:t>
+      </w:r>
+      <w:proofErr w:type="spellEnd"/>
+      <w:r>
+        <w:t xml:space="preserve"> = </w:t>
+      </w:r>
+      <w:proofErr w:type="spellStart"/>
+      <w:r>
+        <w:t>currentStatus</w:t>
+      </w:r>
+      <w:proofErr w:type="spellEnd"/>
+      <w:r>
+        <w:t>;</w:t>
       </w:r>
     </w:p>
     <w:p>
@@ -3813,16 +4628,37 @@
       <w:pPr>
         <w:spacing w:after="0"/>
       </w:pPr>
-      <w:r>
-        <w:t>const CohortsData =[</w:t>
-      </w:r>
-    </w:p>
-    <w:p>
-      <w:pPr>
-        <w:spacing w:after="0"/>
-      </w:pPr>
-      <w:r>
-        <w:t>    new Cohort('INTADMDF10','22-Feb-2022', '.NET FSD', 'Jojo Jose','Aathma', 'Scheduled'),</w:t>
+      <w:proofErr w:type="spellStart"/>
+      <w:r>
+        <w:t>const</w:t>
+      </w:r>
+      <w:proofErr w:type="spellEnd"/>
+      <w:r>
+        <w:t xml:space="preserve"> </w:t>
+      </w:r>
+      <w:proofErr w:type="spellStart"/>
+      <w:r>
+        <w:t>CohortsData</w:t>
+      </w:r>
+      <w:proofErr w:type="spellEnd"/>
+      <w:r>
+        <w:t xml:space="preserve"> =[</w:t>
+      </w:r>
+    </w:p>
+    <w:p>
+      <w:pPr>
+        <w:spacing w:after="0"/>
+      </w:pPr>
+      <w:r>
+        <w:t>    new Cohort('INTADMDF10','22-Feb-2022', '.NET FSD', 'Jojo Jose','</w:t>
+      </w:r>
+      <w:proofErr w:type="spellStart"/>
+      <w:r>
+        <w:t>Aathma</w:t>
+      </w:r>
+      <w:proofErr w:type="spellEnd"/>
+      <w:r>
+        <w:t>', 'Scheduled'),</w:t>
       </w:r>
     </w:p>
     <w:p>
@@ -3831,47 +4667,111 @@
       </w:pPr>
       <w:r>
         <w:lastRenderedPageBreak/>
-        <w:t>    new Cohort('ADM21JF014','10-Sep-2021', 'Java FSD', 'Elisa Smith','Apoorv', 'Ongoing'),</w:t>
-      </w:r>
-    </w:p>
-    <w:p>
-      <w:pPr>
-        <w:spacing w:after="0"/>
-      </w:pPr>
-      <w:r>
-        <w:t>    new Cohort('CDBJF21025','24-Dec-2021', 'Java FSD', 'John Doe','Aathma', 'Ongoing'),</w:t>
-      </w:r>
-    </w:p>
-    <w:p>
-      <w:pPr>
-        <w:spacing w:after="0"/>
-      </w:pPr>
-      <w:r>
-        <w:t>    new Cohort('INTADMJF12','22-Feb-2022', 'Java FSD', 'To Be Assigned','Ibrahim', 'Scheduled'),</w:t>
-      </w:r>
-    </w:p>
-    <w:p>
-      <w:pPr>
-        <w:spacing w:after="0"/>
-      </w:pPr>
-      <w:r>
-        <w:t>    new Cohort('CDE22JF011','24-Dec-2021', 'Java FSD', 'Emma Swan','Apoorv', 'Ongoing'),</w:t>
-      </w:r>
-    </w:p>
-    <w:p>
-      <w:pPr>
-        <w:spacing w:after="0"/>
-      </w:pPr>
-      <w:r>
-        <w:t>    new Cohort('INTADMDF09','22-Feb-2022', 'Dataware Housing', 'Babjee Rao','Aathma', 'Scheduled'),</w:t>
-      </w:r>
-    </w:p>
-    <w:p>
-      <w:pPr>
-        <w:spacing w:after="0"/>
-      </w:pPr>
-      <w:r>
-        <w:t>    new Cohort('ADM22DF001','10-Sep-2021', '.NET FSD', 'Marie Curie','Ibrahim', 'Ongoing'),</w:t>
+        <w:t xml:space="preserve">    new Cohort('ADM21JF014','10-Sep-2021', 'Java FSD', 'Elisa </w:t>
+      </w:r>
+      <w:proofErr w:type="spellStart"/>
+      <w:r>
+        <w:t>Smith','Apoorv</w:t>
+      </w:r>
+      <w:proofErr w:type="spellEnd"/>
+      <w:r>
+        <w:t>', 'Ongoing'),</w:t>
+      </w:r>
+    </w:p>
+    <w:p>
+      <w:pPr>
+        <w:spacing w:after="0"/>
+      </w:pPr>
+      <w:r>
+        <w:t>    new Cohort('CDBJF21025','24-Dec-2021', 'Java FSD', 'John Doe','</w:t>
+      </w:r>
+      <w:proofErr w:type="spellStart"/>
+      <w:r>
+        <w:t>Aathma</w:t>
+      </w:r>
+      <w:proofErr w:type="spellEnd"/>
+      <w:r>
+        <w:t>', 'Ongoing'),</w:t>
+      </w:r>
+    </w:p>
+    <w:p>
+      <w:pPr>
+        <w:spacing w:after="0"/>
+      </w:pPr>
+      <w:r>
+        <w:t xml:space="preserve">    new Cohort('INTADMJF12','22-Feb-2022', 'Java FSD', 'To Be </w:t>
+      </w:r>
+      <w:proofErr w:type="spellStart"/>
+      <w:r>
+        <w:t>Assigned','Ibrahim</w:t>
+      </w:r>
+      <w:proofErr w:type="spellEnd"/>
+      <w:r>
+        <w:t>', 'Scheduled'),</w:t>
+      </w:r>
+    </w:p>
+    <w:p>
+      <w:pPr>
+        <w:spacing w:after="0"/>
+      </w:pPr>
+      <w:r>
+        <w:t xml:space="preserve">    new Cohort('CDE22JF011','24-Dec-2021', 'Java FSD', 'Emma </w:t>
+      </w:r>
+      <w:proofErr w:type="spellStart"/>
+      <w:r>
+        <w:t>Swan','Apoorv</w:t>
+      </w:r>
+      <w:proofErr w:type="spellEnd"/>
+      <w:r>
+        <w:t>', 'Ongoing'),</w:t>
+      </w:r>
+    </w:p>
+    <w:p>
+      <w:pPr>
+        <w:spacing w:after="0"/>
+      </w:pPr>
+      <w:r>
+        <w:t>    new Cohort('INTADMDF09','22-Feb-2022', '</w:t>
+      </w:r>
+      <w:proofErr w:type="spellStart"/>
+      <w:r>
+        <w:t>Dataware</w:t>
+      </w:r>
+      <w:proofErr w:type="spellEnd"/>
+      <w:r>
+        <w:t xml:space="preserve"> Housing', '</w:t>
+      </w:r>
+      <w:proofErr w:type="spellStart"/>
+      <w:r>
+        <w:t>Babjee</w:t>
+      </w:r>
+      <w:proofErr w:type="spellEnd"/>
+      <w:r>
+        <w:t xml:space="preserve"> Rao','</w:t>
+      </w:r>
+      <w:proofErr w:type="spellStart"/>
+      <w:r>
+        <w:t>Aathma</w:t>
+      </w:r>
+      <w:proofErr w:type="spellEnd"/>
+      <w:r>
+        <w:t>', 'Scheduled'),</w:t>
+      </w:r>
+    </w:p>
+    <w:p>
+      <w:pPr>
+        <w:spacing w:after="0"/>
+      </w:pPr>
+      <w:r>
+        <w:t xml:space="preserve">    new Cohort('ADM22DF001','10-Sep-2021', '.NET FSD', 'Marie </w:t>
+      </w:r>
+      <w:proofErr w:type="spellStart"/>
+      <w:r>
+        <w:t>Curie','Ibrahim</w:t>
+      </w:r>
+      <w:proofErr w:type="spellEnd"/>
+      <w:r>
+        <w:t>', 'Ongoing'),</w:t>
       </w:r>
     </w:p>
     <w:p>
@@ -3887,7 +4787,15 @@
         <w:spacing w:after="0"/>
       </w:pPr>
       <w:r>
-        <w:t>export {Cohort, CohortsData};</w:t>
+        <w:t xml:space="preserve">export {Cohort, </w:t>
+      </w:r>
+      <w:proofErr w:type="spellStart"/>
+      <w:r>
+        <w:t>CohortsData</w:t>
+      </w:r>
+      <w:proofErr w:type="spellEnd"/>
+      <w:r>
+        <w:t>};</w:t>
       </w:r>
     </w:p>
     <w:p>
@@ -3924,15 +4832,39 @@
         <w:spacing w:after="0"/>
       </w:pPr>
       <w:r>
-        <w:t>import { CohortsData} from './Cohort'</w:t>
-      </w:r>
-    </w:p>
-    <w:p>
-      <w:pPr>
-        <w:spacing w:after="0"/>
-      </w:pPr>
-      <w:r>
-        <w:t xml:space="preserve">import CohortDetails from './CohortDetails'; </w:t>
+        <w:t xml:space="preserve">import { </w:t>
+      </w:r>
+      <w:proofErr w:type="spellStart"/>
+      <w:r>
+        <w:t>CohortsData</w:t>
+      </w:r>
+      <w:proofErr w:type="spellEnd"/>
+      <w:r>
+        <w:t>} from './Cohort'</w:t>
+      </w:r>
+    </w:p>
+    <w:p>
+      <w:pPr>
+        <w:spacing w:after="0"/>
+      </w:pPr>
+      <w:r>
+        <w:t xml:space="preserve">import </w:t>
+      </w:r>
+      <w:proofErr w:type="spellStart"/>
+      <w:r>
+        <w:t>CohortDetails</w:t>
+      </w:r>
+      <w:proofErr w:type="spellEnd"/>
+      <w:r>
+        <w:t xml:space="preserve"> from './</w:t>
+      </w:r>
+      <w:proofErr w:type="spellStart"/>
+      <w:r>
+        <w:t>CohortDetails</w:t>
+      </w:r>
+      <w:proofErr w:type="spellEnd"/>
+      <w:r>
+        <w:t xml:space="preserve">'; </w:t>
       </w:r>
     </w:p>
     <w:p>
@@ -3985,7 +4917,23 @@
         <w:spacing w:after="0"/>
       </w:pPr>
       <w:r>
-        <w:t>    {CohortsData.map(cohort =&gt; &lt;CohortDetails cohort={cohort}/&gt;)}</w:t>
+        <w:t>    {</w:t>
+      </w:r>
+      <w:proofErr w:type="spellStart"/>
+      <w:r>
+        <w:t>CohortsData.map</w:t>
+      </w:r>
+      <w:proofErr w:type="spellEnd"/>
+      <w:r>
+        <w:t>(cohort =&gt; &lt;</w:t>
+      </w:r>
+      <w:proofErr w:type="spellStart"/>
+      <w:r>
+        <w:t>CohortDetails</w:t>
+      </w:r>
+      <w:proofErr w:type="spellEnd"/>
+      <w:r>
+        <w:t xml:space="preserve"> cohort={cohort}/&gt;)}</w:t>
       </w:r>
     </w:p>
     <w:p>
@@ -4151,7 +5099,15 @@
         <w:spacing w:after="0"/>
       </w:pPr>
       <w:r>
-        <w:t>    constructor(TrainerId, Name, Email, Phone, Technology, Skills)</w:t>
+        <w:t>    constructor(</w:t>
+      </w:r>
+      <w:proofErr w:type="spellStart"/>
+      <w:r>
+        <w:t>TrainerId</w:t>
+      </w:r>
+      <w:proofErr w:type="spellEnd"/>
+      <w:r>
+        <w:t>, Name, Email, Phone, Technology, Skills)</w:t>
       </w:r>
     </w:p>
     <w:p>
@@ -4167,47 +5123,103 @@
         <w:spacing w:after="0"/>
       </w:pPr>
       <w:r>
-        <w:t>        this.TrainerId=TrainerId;</w:t>
-      </w:r>
-    </w:p>
-    <w:p>
-      <w:pPr>
-        <w:spacing w:after="0"/>
-      </w:pPr>
-      <w:r>
-        <w:t>        this.Email=Email;</w:t>
-      </w:r>
-    </w:p>
-    <w:p>
-      <w:pPr>
-        <w:spacing w:after="0"/>
-      </w:pPr>
-      <w:r>
-        <w:t>        this.Name=Name;</w:t>
-      </w:r>
-    </w:p>
-    <w:p>
-      <w:pPr>
-        <w:spacing w:after="0"/>
-      </w:pPr>
-      <w:r>
-        <w:t>        this.Phone=Phone;</w:t>
-      </w:r>
-    </w:p>
-    <w:p>
-      <w:pPr>
-        <w:spacing w:after="0"/>
-      </w:pPr>
-      <w:r>
-        <w:t>        this.Technology=Technology;</w:t>
-      </w:r>
-    </w:p>
-    <w:p>
-      <w:pPr>
-        <w:spacing w:after="0"/>
-      </w:pPr>
-      <w:r>
-        <w:t>        this.Skills=Skills;</w:t>
+        <w:t xml:space="preserve">        </w:t>
+      </w:r>
+      <w:proofErr w:type="spellStart"/>
+      <w:r>
+        <w:t>this.TrainerId</w:t>
+      </w:r>
+      <w:proofErr w:type="spellEnd"/>
+      <w:r>
+        <w:t>=</w:t>
+      </w:r>
+      <w:proofErr w:type="spellStart"/>
+      <w:r>
+        <w:t>TrainerId</w:t>
+      </w:r>
+      <w:proofErr w:type="spellEnd"/>
+      <w:r>
+        <w:t>;</w:t>
+      </w:r>
+    </w:p>
+    <w:p>
+      <w:pPr>
+        <w:spacing w:after="0"/>
+      </w:pPr>
+      <w:r>
+        <w:t xml:space="preserve">        </w:t>
+      </w:r>
+      <w:proofErr w:type="spellStart"/>
+      <w:r>
+        <w:t>this.Email</w:t>
+      </w:r>
+      <w:proofErr w:type="spellEnd"/>
+      <w:r>
+        <w:t>=Email;</w:t>
+      </w:r>
+    </w:p>
+    <w:p>
+      <w:pPr>
+        <w:spacing w:after="0"/>
+      </w:pPr>
+      <w:r>
+        <w:t xml:space="preserve">        </w:t>
+      </w:r>
+      <w:proofErr w:type="spellStart"/>
+      <w:r>
+        <w:t>this.Name</w:t>
+      </w:r>
+      <w:proofErr w:type="spellEnd"/>
+      <w:r>
+        <w:t>=Name;</w:t>
+      </w:r>
+    </w:p>
+    <w:p>
+      <w:pPr>
+        <w:spacing w:after="0"/>
+      </w:pPr>
+      <w:r>
+        <w:t xml:space="preserve">        </w:t>
+      </w:r>
+      <w:proofErr w:type="spellStart"/>
+      <w:r>
+        <w:t>this.Phone</w:t>
+      </w:r>
+      <w:proofErr w:type="spellEnd"/>
+      <w:r>
+        <w:t>=Phone;</w:t>
+      </w:r>
+    </w:p>
+    <w:p>
+      <w:pPr>
+        <w:spacing w:after="0"/>
+      </w:pPr>
+      <w:r>
+        <w:t xml:space="preserve">        </w:t>
+      </w:r>
+      <w:proofErr w:type="spellStart"/>
+      <w:r>
+        <w:t>this.Technology</w:t>
+      </w:r>
+      <w:proofErr w:type="spellEnd"/>
+      <w:r>
+        <w:t>=Technology;</w:t>
+      </w:r>
+    </w:p>
+    <w:p>
+      <w:pPr>
+        <w:spacing w:after="0"/>
+      </w:pPr>
+      <w:r>
+        <w:t xml:space="preserve">        </w:t>
+      </w:r>
+      <w:proofErr w:type="spellStart"/>
+      <w:r>
+        <w:t>this.Skills</w:t>
+      </w:r>
+      <w:proofErr w:type="spellEnd"/>
+      <w:r>
+        <w:t>=Skills;</w:t>
       </w:r>
     </w:p>
     <w:p>
@@ -4273,7 +5285,23 @@
         <w:spacing w:after="0"/>
       </w:pPr>
       <w:r>
-        <w:t> const TrainerMock=[</w:t>
+        <w:t> </w:t>
+      </w:r>
+      <w:proofErr w:type="spellStart"/>
+      <w:r>
+        <w:t>const</w:t>
+      </w:r>
+      <w:proofErr w:type="spellEnd"/>
+      <w:r>
+        <w:t xml:space="preserve"> </w:t>
+      </w:r>
+      <w:proofErr w:type="spellStart"/>
+      <w:r>
+        <w:t>TrainerMock</w:t>
+      </w:r>
+      <w:proofErr w:type="spellEnd"/>
+      <w:r>
+        <w:t>=[</w:t>
       </w:r>
     </w:p>
     <w:p>
@@ -4289,15 +5317,31 @@
         <w:spacing w:after="0"/>
       </w:pPr>
       <w:r>
-        <w:t>    new Trainer('t-jojo','Jojo Jose','ojoj@cognizant.com','9897199231','Java',['Java','JSP','Angular','Spring']),</w:t>
-      </w:r>
-    </w:p>
-    <w:p>
-      <w:pPr>
-        <w:spacing w:after="0"/>
-      </w:pPr>
-      <w:r>
-        <w:t>    new Trainer('t-elisa','Elisa Jones','elisa@cognizant.com','9871212235','Python',['Python','DJango','Angular'])</w:t>
+        <w:t>    new Trainer('t-</w:t>
+      </w:r>
+      <w:proofErr w:type="spellStart"/>
+      <w:r>
+        <w:t>jojo</w:t>
+      </w:r>
+      <w:proofErr w:type="spellEnd"/>
+      <w:r>
+        <w:t>','Jojo Jose','ojoj@cognizant.com','9897199231','Java',['Java','JSP','Angular','Spring']),</w:t>
+      </w:r>
+    </w:p>
+    <w:p>
+      <w:pPr>
+        <w:spacing w:after="0"/>
+      </w:pPr>
+      <w:r>
+        <w:t>    new Trainer('t-</w:t>
+      </w:r>
+      <w:proofErr w:type="spellStart"/>
+      <w:r>
+        <w:t>elisa</w:t>
+      </w:r>
+      <w:proofErr w:type="spellEnd"/>
+      <w:r>
+        <w:t>','Elisa Jones','elisa@cognizant.com','9871212235','Python',['Python','DJango','Angular'])</w:t>
       </w:r>
       <w:r>
         <w:t>,</w:t>
@@ -4319,7 +5363,15 @@
         <w:spacing w:after="0"/>
       </w:pPr>
       <w:r>
-        <w:t>export default TrainerMock;</w:t>
+        <w:t xml:space="preserve">export default </w:t>
+      </w:r>
+      <w:proofErr w:type="spellStart"/>
+      <w:r>
+        <w:t>TrainerMock</w:t>
+      </w:r>
+      <w:proofErr w:type="spellEnd"/>
+      <w:r>
+        <w:t>;</w:t>
       </w:r>
     </w:p>
     <w:p>
@@ -4370,23 +5422,63 @@
         <w:spacing w:after="0"/>
       </w:pPr>
       <w:r>
-        <w:t>import {Routes, BrowserRouter,Route, Link} from 'react-router-dom';</w:t>
-      </w:r>
-    </w:p>
-    <w:p>
-      <w:pPr>
-        <w:spacing w:after="0"/>
-      </w:pPr>
-      <w:r>
-        <w:t>import TrainerDetails from './TrainerDetails'</w:t>
-      </w:r>
-    </w:p>
-    <w:p>
-      <w:pPr>
-        <w:spacing w:after="0"/>
-      </w:pPr>
-      <w:r>
-        <w:t>function TrainerList ({trainers})</w:t>
+        <w:t xml:space="preserve">import {Routes, </w:t>
+      </w:r>
+      <w:proofErr w:type="spellStart"/>
+      <w:r>
+        <w:t>BrowserRouter,Route</w:t>
+      </w:r>
+      <w:proofErr w:type="spellEnd"/>
+      <w:r>
+        <w:t>, Link} from 'react-router-</w:t>
+      </w:r>
+      <w:proofErr w:type="spellStart"/>
+      <w:r>
+        <w:t>dom</w:t>
+      </w:r>
+      <w:proofErr w:type="spellEnd"/>
+      <w:r>
+        <w:t>';</w:t>
+      </w:r>
+    </w:p>
+    <w:p>
+      <w:pPr>
+        <w:spacing w:after="0"/>
+      </w:pPr>
+      <w:r>
+        <w:t xml:space="preserve">import </w:t>
+      </w:r>
+      <w:proofErr w:type="spellStart"/>
+      <w:r>
+        <w:t>TrainerDetails</w:t>
+      </w:r>
+      <w:proofErr w:type="spellEnd"/>
+      <w:r>
+        <w:t xml:space="preserve"> from './</w:t>
+      </w:r>
+      <w:proofErr w:type="spellStart"/>
+      <w:r>
+        <w:t>TrainerDetails</w:t>
+      </w:r>
+      <w:proofErr w:type="spellEnd"/>
+      <w:r>
+        <w:t>'</w:t>
+      </w:r>
+    </w:p>
+    <w:p>
+      <w:pPr>
+        <w:spacing w:after="0"/>
+      </w:pPr>
+      <w:r>
+        <w:t xml:space="preserve">function </w:t>
+      </w:r>
+      <w:proofErr w:type="spellStart"/>
+      <w:r>
+        <w:t>TrainerList</w:t>
+      </w:r>
+      <w:proofErr w:type="spellEnd"/>
+      <w:r>
+        <w:t xml:space="preserve"> ({trainers})</w:t>
       </w:r>
     </w:p>
     <w:p>
@@ -4451,7 +5543,23 @@
         <w:spacing w:after="0"/>
       </w:pPr>
       <w:r>
-        <w:t>                &lt;ul&gt;{trainers.map((trainer,index)=&gt;</w:t>
+        <w:t>                &lt;ul&gt;{</w:t>
+      </w:r>
+      <w:proofErr w:type="spellStart"/>
+      <w:r>
+        <w:t>trainers.map</w:t>
+      </w:r>
+      <w:proofErr w:type="spellEnd"/>
+      <w:r>
+        <w:t>((</w:t>
+      </w:r>
+      <w:proofErr w:type="spellStart"/>
+      <w:r>
+        <w:t>trainer,index</w:t>
+      </w:r>
+      <w:proofErr w:type="spellEnd"/>
+      <w:r>
+        <w:t>)=&gt;</w:t>
       </w:r>
     </w:p>
     <w:p>
@@ -4467,7 +5575,23 @@
         <w:spacing w:after="0"/>
       </w:pPr>
       <w:r>
-        <w:t>                        &lt;Link to={`/trainers/${trainer.TrainerId}`}&gt;{trainer.Name}&lt;/Link&gt;</w:t>
+        <w:t>                        &lt;Link to={`/trainers/${</w:t>
+      </w:r>
+      <w:proofErr w:type="spellStart"/>
+      <w:r>
+        <w:t>trainer.TrainerId</w:t>
+      </w:r>
+      <w:proofErr w:type="spellEnd"/>
+      <w:r>
+        <w:t>}`}&gt;{</w:t>
+      </w:r>
+      <w:proofErr w:type="spellStart"/>
+      <w:r>
+        <w:t>trainer.Name</w:t>
+      </w:r>
+      <w:proofErr w:type="spellEnd"/>
+      <w:r>
+        <w:t>}&lt;/Link&gt;</w:t>
       </w:r>
     </w:p>
     <w:p>
@@ -4532,7 +5656,15 @@
         </w:rPr>
       </w:pPr>
       <w:r>
-        <w:t>export default TrainerList;</w:t>
+        <w:t xml:space="preserve">export default </w:t>
+      </w:r>
+      <w:proofErr w:type="spellStart"/>
+      <w:r>
+        <w:t>TrainerList</w:t>
+      </w:r>
+      <w:proofErr w:type="spellEnd"/>
+      <w:r>
+        <w:t>;</w:t>
       </w:r>
     </w:p>
     <w:p>
@@ -4592,23 +5724,68 @@
         <w:spacing w:after="0"/>
       </w:pPr>
       <w:r>
-        <w:t>import { useParams } from "react-router-dom";</w:t>
-      </w:r>
-    </w:p>
-    <w:p>
-      <w:pPr>
-        <w:spacing w:after="0"/>
-      </w:pPr>
-      <w:r>
-        <w:t>import TrainerMock from './TrainerMock';</w:t>
-      </w:r>
-    </w:p>
-    <w:p>
-      <w:pPr>
-        <w:spacing w:after="0"/>
-      </w:pPr>
-      <w:r>
-        <w:t>const TrainerDetails =()=&gt;</w:t>
+        <w:t xml:space="preserve">import { </w:t>
+      </w:r>
+      <w:proofErr w:type="spellStart"/>
+      <w:r>
+        <w:t>useParams</w:t>
+      </w:r>
+      <w:proofErr w:type="spellEnd"/>
+      <w:r>
+        <w:t xml:space="preserve"> } from "react-router-</w:t>
+      </w:r>
+      <w:proofErr w:type="spellStart"/>
+      <w:r>
+        <w:t>dom</w:t>
+      </w:r>
+      <w:proofErr w:type="spellEnd"/>
+      <w:r>
+        <w:t>";</w:t>
+      </w:r>
+    </w:p>
+    <w:p>
+      <w:pPr>
+        <w:spacing w:after="0"/>
+      </w:pPr>
+      <w:r>
+        <w:t xml:space="preserve">import </w:t>
+      </w:r>
+      <w:proofErr w:type="spellStart"/>
+      <w:r>
+        <w:t>TrainerMock</w:t>
+      </w:r>
+      <w:proofErr w:type="spellEnd"/>
+      <w:r>
+        <w:t xml:space="preserve"> from './</w:t>
+      </w:r>
+      <w:proofErr w:type="spellStart"/>
+      <w:r>
+        <w:t>TrainerMock</w:t>
+      </w:r>
+      <w:proofErr w:type="spellEnd"/>
+      <w:r>
+        <w:t>';</w:t>
+      </w:r>
+    </w:p>
+    <w:p>
+      <w:pPr>
+        <w:spacing w:after="0"/>
+      </w:pPr>
+      <w:proofErr w:type="spellStart"/>
+      <w:r>
+        <w:t>const</w:t>
+      </w:r>
+      <w:proofErr w:type="spellEnd"/>
+      <w:r>
+        <w:t xml:space="preserve"> </w:t>
+      </w:r>
+      <w:proofErr w:type="spellStart"/>
+      <w:r>
+        <w:t>TrainerDetails</w:t>
+      </w:r>
+      <w:proofErr w:type="spellEnd"/>
+      <w:r>
+        <w:t xml:space="preserve"> =()=&gt;</w:t>
       </w:r>
     </w:p>
     <w:p>
@@ -4624,15 +5801,55 @@
         <w:spacing w:after="0"/>
       </w:pPr>
       <w:r>
-        <w:t>    const {id} = useParams();</w:t>
-      </w:r>
-    </w:p>
-    <w:p>
-      <w:pPr>
-        <w:spacing w:after="0"/>
-      </w:pPr>
-      <w:r>
-        <w:t>    const trainer = TrainerMock.find(t=&gt;t.TrainerId===id)</w:t>
+        <w:t xml:space="preserve">    </w:t>
+      </w:r>
+      <w:proofErr w:type="spellStart"/>
+      <w:r>
+        <w:t>const</w:t>
+      </w:r>
+      <w:proofErr w:type="spellEnd"/>
+      <w:r>
+        <w:t xml:space="preserve"> {id} = </w:t>
+      </w:r>
+      <w:proofErr w:type="spellStart"/>
+      <w:r>
+        <w:t>useParams</w:t>
+      </w:r>
+      <w:proofErr w:type="spellEnd"/>
+      <w:r>
+        <w:t>();</w:t>
+      </w:r>
+    </w:p>
+    <w:p>
+      <w:pPr>
+        <w:spacing w:after="0"/>
+      </w:pPr>
+      <w:r>
+        <w:t xml:space="preserve">    </w:t>
+      </w:r>
+      <w:proofErr w:type="spellStart"/>
+      <w:r>
+        <w:t>const</w:t>
+      </w:r>
+      <w:proofErr w:type="spellEnd"/>
+      <w:r>
+        <w:t xml:space="preserve"> trainer = </w:t>
+      </w:r>
+      <w:proofErr w:type="spellStart"/>
+      <w:r>
+        <w:t>TrainerMock.find</w:t>
+      </w:r>
+      <w:proofErr w:type="spellEnd"/>
+      <w:r>
+        <w:t>(t=&gt;</w:t>
+      </w:r>
+      <w:proofErr w:type="spellStart"/>
+      <w:r>
+        <w:t>t.TrainerId</w:t>
+      </w:r>
+      <w:proofErr w:type="spellEnd"/>
+      <w:r>
+        <w:t>===id)</w:t>
       </w:r>
     </w:p>
     <w:p>
@@ -4696,23 +5913,55 @@
         <w:spacing w:after="0"/>
       </w:pPr>
       <w:r>
-        <w:t>            &lt;p&gt;&lt;strong&gt;{trainer.Name} ({trainer.Technology})&lt;/strong&gt; &lt;/p&gt;</w:t>
-      </w:r>
-    </w:p>
-    <w:p>
-      <w:pPr>
-        <w:spacing w:after="0"/>
-      </w:pPr>
-      <w:r>
-        <w:t>            &lt;p&gt; {trainer.Email}&lt;/p&gt;</w:t>
-      </w:r>
-    </w:p>
-    <w:p>
-      <w:pPr>
-        <w:spacing w:after="0"/>
-      </w:pPr>
-      <w:r>
-        <w:t>            &lt;p&gt; {trainer.Phone}&lt;/p</w:t>
+        <w:t>            &lt;p&gt;&lt;strong&gt;{</w:t>
+      </w:r>
+      <w:proofErr w:type="spellStart"/>
+      <w:r>
+        <w:t>trainer.Name</w:t>
+      </w:r>
+      <w:proofErr w:type="spellEnd"/>
+      <w:r>
+        <w:t>} ({</w:t>
+      </w:r>
+      <w:proofErr w:type="spellStart"/>
+      <w:r>
+        <w:t>trainer.Technology</w:t>
+      </w:r>
+      <w:proofErr w:type="spellEnd"/>
+      <w:r>
+        <w:t>})&lt;/strong&gt; &lt;/p&gt;</w:t>
+      </w:r>
+    </w:p>
+    <w:p>
+      <w:pPr>
+        <w:spacing w:after="0"/>
+      </w:pPr>
+      <w:r>
+        <w:t>            &lt;p&gt; {</w:t>
+      </w:r>
+      <w:proofErr w:type="spellStart"/>
+      <w:r>
+        <w:t>trainer.Email</w:t>
+      </w:r>
+      <w:proofErr w:type="spellEnd"/>
+      <w:r>
+        <w:t>}&lt;/p&gt;</w:t>
+      </w:r>
+    </w:p>
+    <w:p>
+      <w:pPr>
+        <w:spacing w:after="0"/>
+      </w:pPr>
+      <w:r>
+        <w:t>            &lt;p&gt; {</w:t>
+      </w:r>
+      <w:proofErr w:type="spellStart"/>
+      <w:r>
+        <w:t>trainer.Phone</w:t>
+      </w:r>
+      <w:proofErr w:type="spellEnd"/>
+      <w:r>
+        <w:t>}&lt;/p</w:t>
       </w:r>
       <w:r>
         <w:t>&gt;</w:t>
@@ -4723,7 +5972,23 @@
         <w:spacing w:after="0"/>
       </w:pPr>
       <w:r>
-        <w:t>            &lt;ul&gt; {trainer.Skills.map((skill,index)=&gt;</w:t>
+        <w:t>            &lt;ul&gt; {</w:t>
+      </w:r>
+      <w:proofErr w:type="spellStart"/>
+      <w:r>
+        <w:t>trainer.Skills.map</w:t>
+      </w:r>
+      <w:proofErr w:type="spellEnd"/>
+      <w:r>
+        <w:t>((</w:t>
+      </w:r>
+      <w:proofErr w:type="spellStart"/>
+      <w:r>
+        <w:t>skill,index</w:t>
+      </w:r>
+      <w:proofErr w:type="spellEnd"/>
+      <w:r>
+        <w:t>)=&gt;</w:t>
       </w:r>
     </w:p>
     <w:p>
@@ -4771,7 +6036,15 @@
         <w:spacing w:after="0"/>
       </w:pPr>
       <w:r>
-        <w:t>export default TrainerDetails;</w:t>
+        <w:t xml:space="preserve">export default </w:t>
+      </w:r>
+      <w:proofErr w:type="spellStart"/>
+      <w:r>
+        <w:t>TrainerDetails</w:t>
+      </w:r>
+      <w:proofErr w:type="spellEnd"/>
+      <w:r>
+        <w:t>;</w:t>
       </w:r>
     </w:p>
     <w:p>
@@ -4795,8 +6068,13 @@
       <w:pPr>
         <w:spacing w:after="0"/>
       </w:pPr>
-      <w:r>
-        <w:t>const Home=()=&gt;</w:t>
+      <w:proofErr w:type="spellStart"/>
+      <w:r>
+        <w:t>const</w:t>
+      </w:r>
+      <w:proofErr w:type="spellEnd"/>
+      <w:r>
+        <w:t xml:space="preserve"> Home=()=&gt;</w:t>
       </w:r>
     </w:p>
     <w:p>
@@ -4873,15 +6151,47 @@
         <w:spacing w:after="0"/>
       </w:pPr>
       <w:r>
-        <w:t>import TrainerList from './TrainerList';</w:t>
-      </w:r>
-    </w:p>
-    <w:p>
-      <w:pPr>
-        <w:spacing w:after="0"/>
-      </w:pPr>
-      <w:r>
-        <w:t>import TrainerMock from './TrainerMock'</w:t>
+        <w:t xml:space="preserve">import </w:t>
+      </w:r>
+      <w:proofErr w:type="spellStart"/>
+      <w:r>
+        <w:t>TrainerList</w:t>
+      </w:r>
+      <w:proofErr w:type="spellEnd"/>
+      <w:r>
+        <w:t xml:space="preserve"> from './</w:t>
+      </w:r>
+      <w:proofErr w:type="spellStart"/>
+      <w:r>
+        <w:t>TrainerList</w:t>
+      </w:r>
+      <w:proofErr w:type="spellEnd"/>
+      <w:r>
+        <w:t>';</w:t>
+      </w:r>
+    </w:p>
+    <w:p>
+      <w:pPr>
+        <w:spacing w:after="0"/>
+      </w:pPr>
+      <w:r>
+        <w:t xml:space="preserve">import </w:t>
+      </w:r>
+      <w:proofErr w:type="spellStart"/>
+      <w:r>
+        <w:t>TrainerMock</w:t>
+      </w:r>
+      <w:proofErr w:type="spellEnd"/>
+      <w:r>
+        <w:t xml:space="preserve"> from './</w:t>
+      </w:r>
+      <w:proofErr w:type="spellStart"/>
+      <w:r>
+        <w:t>TrainerMock</w:t>
+      </w:r>
+      <w:proofErr w:type="spellEnd"/>
+      <w:r>
+        <w:t>'</w:t>
       </w:r>
     </w:p>
     <w:p>
@@ -4897,23 +6207,60 @@
         <w:spacing w:after="0"/>
       </w:pPr>
       <w:r>
-        <w:t>import { BrowserRouter, Routes, Route, Link } from 'react-router-dom';</w:t>
-      </w:r>
-    </w:p>
-    <w:p>
-      <w:pPr>
-        <w:spacing w:after="0"/>
-      </w:pPr>
-      <w:r>
-        <w:t>import TrainerDetails from './TrainerDetails';</w:t>
-      </w:r>
-    </w:p>
-    <w:p>
-      <w:pPr>
-        <w:spacing w:after="0"/>
-      </w:pPr>
-      <w:r>
-        <w:t>const App = ()=&gt;</w:t>
+        <w:t xml:space="preserve">import { </w:t>
+      </w:r>
+      <w:proofErr w:type="spellStart"/>
+      <w:r>
+        <w:t>BrowserRouter</w:t>
+      </w:r>
+      <w:proofErr w:type="spellEnd"/>
+      <w:r>
+        <w:t>, Routes, Route, Link } from 'react-router-</w:t>
+      </w:r>
+      <w:proofErr w:type="spellStart"/>
+      <w:r>
+        <w:t>dom</w:t>
+      </w:r>
+      <w:proofErr w:type="spellEnd"/>
+      <w:r>
+        <w:t>';</w:t>
+      </w:r>
+    </w:p>
+    <w:p>
+      <w:pPr>
+        <w:spacing w:after="0"/>
+      </w:pPr>
+      <w:r>
+        <w:t xml:space="preserve">import </w:t>
+      </w:r>
+      <w:proofErr w:type="spellStart"/>
+      <w:r>
+        <w:t>TrainerDetails</w:t>
+      </w:r>
+      <w:proofErr w:type="spellEnd"/>
+      <w:r>
+        <w:t xml:space="preserve"> from './</w:t>
+      </w:r>
+      <w:proofErr w:type="spellStart"/>
+      <w:r>
+        <w:t>TrainerDetails</w:t>
+      </w:r>
+      <w:proofErr w:type="spellEnd"/>
+      <w:r>
+        <w:t>';</w:t>
+      </w:r>
+    </w:p>
+    <w:p>
+      <w:pPr>
+        <w:spacing w:after="0"/>
+      </w:pPr>
+      <w:proofErr w:type="spellStart"/>
+      <w:r>
+        <w:t>const</w:t>
+      </w:r>
+      <w:proofErr w:type="spellEnd"/>
+      <w:r>
+        <w:t xml:space="preserve"> App = ()=&gt;</w:t>
       </w:r>
     </w:p>
     <w:p>
@@ -4945,7 +6292,15 @@
         <w:spacing w:after="0"/>
       </w:pPr>
       <w:r>
-        <w:t>        &lt;BrowserRouter&gt;</w:t>
+        <w:t>        &lt;</w:t>
+      </w:r>
+      <w:proofErr w:type="spellStart"/>
+      <w:r>
+        <w:t>BrowserRouter</w:t>
+      </w:r>
+      <w:proofErr w:type="spellEnd"/>
+      <w:r>
+        <w:t>&gt;</w:t>
       </w:r>
     </w:p>
     <w:p>
@@ -5051,15 +6406,39 @@
         <w:spacing w:after="0"/>
       </w:pPr>
       <w:r>
-        <w:t>                &lt;Route path ='/trainers' element={&lt;TrainerList trainers={TrainerMock}/&gt;}/&gt;</w:t>
-      </w:r>
-    </w:p>
-    <w:p>
-      <w:pPr>
-        <w:spacing w:after="0"/>
-      </w:pPr>
-      <w:r>
-        <w:t>               &lt;Route path = {"/trainers/:id"} element = {&lt;TrainerDetails/&gt;}/&gt;</w:t>
+        <w:t>                &lt;Route path ='/trainers' element={&lt;</w:t>
+      </w:r>
+      <w:proofErr w:type="spellStart"/>
+      <w:r>
+        <w:t>TrainerList</w:t>
+      </w:r>
+      <w:proofErr w:type="spellEnd"/>
+      <w:r>
+        <w:t xml:space="preserve"> trainers={</w:t>
+      </w:r>
+      <w:proofErr w:type="spellStart"/>
+      <w:r>
+        <w:t>TrainerMock</w:t>
+      </w:r>
+      <w:proofErr w:type="spellEnd"/>
+      <w:r>
+        <w:t>}/&gt;}/&gt;</w:t>
+      </w:r>
+    </w:p>
+    <w:p>
+      <w:pPr>
+        <w:spacing w:after="0"/>
+      </w:pPr>
+      <w:r>
+        <w:t>               &lt;Route path = {"/trainers/:id"} element = {&lt;</w:t>
+      </w:r>
+      <w:proofErr w:type="spellStart"/>
+      <w:r>
+        <w:t>TrainerDetails</w:t>
+      </w:r>
+      <w:proofErr w:type="spellEnd"/>
+      <w:r>
+        <w:t>/&gt;}/&gt;</w:t>
       </w:r>
     </w:p>
     <w:p>
@@ -5075,7 +6454,15 @@
         <w:spacing w:after="0"/>
       </w:pPr>
       <w:r>
-        <w:t>        &lt;/BrowserRouter&gt;</w:t>
+        <w:t>        &lt;/</w:t>
+      </w:r>
+      <w:proofErr w:type="spellStart"/>
+      <w:r>
+        <w:t>BrowserRouter</w:t>
+      </w:r>
+      <w:proofErr w:type="spellEnd"/>
+      <w:r>
+        <w:t>&gt;</w:t>
       </w:r>
     </w:p>
     <w:p>
@@ -5299,21 +6686,46 @@
     <w:p>
       <w:pPr>
         <w:spacing w:after="0"/>
-      </w:pPr>
-      <w:r>
-        <w:t>Handons – 7  Shopping App</w:t>
-      </w:r>
-    </w:p>
-    <w:p>
-      <w:pPr>
-        <w:spacing w:after="0"/>
-      </w:pPr>
-    </w:p>
-    <w:p>
-      <w:pPr>
-        <w:spacing w:after="0"/>
-      </w:pPr>
-      <w:r>
+        <w:rPr>
+          <w:b/>
+          <w:bCs/>
+        </w:rPr>
+      </w:pPr>
+      <w:proofErr w:type="spellStart"/>
+      <w:r>
+        <w:rPr>
+          <w:b/>
+          <w:bCs/>
+        </w:rPr>
+        <w:t>Handons</w:t>
+      </w:r>
+      <w:proofErr w:type="spellEnd"/>
+      <w:r>
+        <w:rPr>
+          <w:b/>
+          <w:bCs/>
+        </w:rPr>
+        <w:t xml:space="preserve"> – 7  Shopping App</w:t>
+      </w:r>
+    </w:p>
+    <w:p>
+      <w:pPr>
+        <w:spacing w:after="0"/>
+      </w:pPr>
+    </w:p>
+    <w:p>
+      <w:pPr>
+        <w:spacing w:after="0"/>
+        <w:rPr>
+          <w:b/>
+          <w:bCs/>
+        </w:rPr>
+      </w:pPr>
+      <w:r>
+        <w:rPr>
+          <w:b/>
+          <w:bCs/>
+        </w:rPr>
         <w:t>OnlineShopping.js</w:t>
       </w:r>
     </w:p>
@@ -5351,7 +6763,23 @@
         <w:spacing w:after="0"/>
       </w:pPr>
       <w:r>
-        <w:t>class OnlineShopping extends React.Component{</w:t>
+        <w:t xml:space="preserve">class </w:t>
+      </w:r>
+      <w:proofErr w:type="spellStart"/>
+      <w:r>
+        <w:t>OnlineShopping</w:t>
+      </w:r>
+      <w:proofErr w:type="spellEnd"/>
+      <w:r>
+        <w:t xml:space="preserve"> extends </w:t>
+      </w:r>
+      <w:proofErr w:type="spellStart"/>
+      <w:r>
+        <w:t>React.Component</w:t>
+      </w:r>
+      <w:proofErr w:type="spellEnd"/>
+      <w:r>
+        <w:t>{</w:t>
       </w:r>
     </w:p>
     <w:p>
@@ -5376,39 +6804,95 @@
         <w:spacing w:after="0"/>
       </w:pPr>
       <w:r>
-        <w:t>            const cartInfo =[{itemName:"Laptop", price:80000},</w:t>
-      </w:r>
-    </w:p>
-    <w:p>
-      <w:pPr>
-        <w:spacing w:after="0"/>
-      </w:pPr>
-      <w:r>
-        <w:t>                {itemName:"TV", price:120000},</w:t>
-      </w:r>
-    </w:p>
-    <w:p>
-      <w:pPr>
-        <w:spacing w:after="0"/>
-      </w:pPr>
-      <w:r>
-        <w:t>                {itemName:"Washing Machine", price:50000},</w:t>
-      </w:r>
-    </w:p>
-    <w:p>
-      <w:pPr>
-        <w:spacing w:after="0"/>
-      </w:pPr>
-      <w:r>
-        <w:t>                {itemName:"Mobile", price:30000},</w:t>
-      </w:r>
-    </w:p>
-    <w:p>
-      <w:pPr>
-        <w:spacing w:after="0"/>
-      </w:pPr>
-      <w:r>
-        <w:t>                {itemName:"Fridge", price:70000},</w:t>
+        <w:t xml:space="preserve">            </w:t>
+      </w:r>
+      <w:proofErr w:type="spellStart"/>
+      <w:r>
+        <w:t>const</w:t>
+      </w:r>
+      <w:proofErr w:type="spellEnd"/>
+      <w:r>
+        <w:t xml:space="preserve"> </w:t>
+      </w:r>
+      <w:proofErr w:type="spellStart"/>
+      <w:r>
+        <w:t>cartInfo</w:t>
+      </w:r>
+      <w:proofErr w:type="spellEnd"/>
+      <w:r>
+        <w:t xml:space="preserve"> =[{</w:t>
+      </w:r>
+      <w:proofErr w:type="spellStart"/>
+      <w:r>
+        <w:t>itemName</w:t>
+      </w:r>
+      <w:proofErr w:type="spellEnd"/>
+      <w:r>
+        <w:t>:"Laptop", price:80000},</w:t>
+      </w:r>
+    </w:p>
+    <w:p>
+      <w:pPr>
+        <w:spacing w:after="0"/>
+      </w:pPr>
+      <w:r>
+        <w:t>                {</w:t>
+      </w:r>
+      <w:proofErr w:type="spellStart"/>
+      <w:r>
+        <w:t>itemName</w:t>
+      </w:r>
+      <w:proofErr w:type="spellEnd"/>
+      <w:r>
+        <w:t>:"TV", price:120000},</w:t>
+      </w:r>
+    </w:p>
+    <w:p>
+      <w:pPr>
+        <w:spacing w:after="0"/>
+      </w:pPr>
+      <w:r>
+        <w:t>                {</w:t>
+      </w:r>
+      <w:proofErr w:type="spellStart"/>
+      <w:r>
+        <w:t>itemName</w:t>
+      </w:r>
+      <w:proofErr w:type="spellEnd"/>
+      <w:r>
+        <w:t>:"Washing Machine", price:50000},</w:t>
+      </w:r>
+    </w:p>
+    <w:p>
+      <w:pPr>
+        <w:spacing w:after="0"/>
+      </w:pPr>
+      <w:r>
+        <w:t>                {</w:t>
+      </w:r>
+      <w:proofErr w:type="spellStart"/>
+      <w:r>
+        <w:t>itemName</w:t>
+      </w:r>
+      <w:proofErr w:type="spellEnd"/>
+      <w:r>
+        <w:t>:"Mobile", price:30000},</w:t>
+      </w:r>
+    </w:p>
+    <w:p>
+      <w:pPr>
+        <w:spacing w:after="0"/>
+      </w:pPr>
+      <w:r>
+        <w:t>                {</w:t>
+      </w:r>
+      <w:proofErr w:type="spellStart"/>
+      <w:r>
+        <w:t>itemName</w:t>
+      </w:r>
+      <w:proofErr w:type="spellEnd"/>
+      <w:r>
+        <w:t>:"Fridge", price:70000},</w:t>
       </w:r>
     </w:p>
     <w:p>
@@ -5437,7 +6921,23 @@
         <w:spacing w:after="0"/>
       </w:pPr>
       <w:r>
-        <w:t>                &lt;div className='mydiv'&gt;</w:t>
+        <w:t xml:space="preserve">                &lt;div </w:t>
+      </w:r>
+      <w:proofErr w:type="spellStart"/>
+      <w:r>
+        <w:t>className</w:t>
+      </w:r>
+      <w:proofErr w:type="spellEnd"/>
+      <w:r>
+        <w:t>='</w:t>
+      </w:r>
+      <w:proofErr w:type="spellStart"/>
+      <w:r>
+        <w:t>mydiv</w:t>
+      </w:r>
+      <w:proofErr w:type="spellEnd"/>
+      <w:r>
+        <w:t>'&gt;</w:t>
       </w:r>
     </w:p>
     <w:p>
@@ -5453,7 +6953,15 @@
         <w:spacing w:after="0"/>
       </w:pPr>
       <w:r>
-        <w:t>                    &lt;Cart item={cartInfo}&gt;&lt;/Cart&gt;</w:t>
+        <w:t>                    &lt;Cart item={</w:t>
+      </w:r>
+      <w:proofErr w:type="spellStart"/>
+      <w:r>
+        <w:t>cartInfo</w:t>
+      </w:r>
+      <w:proofErr w:type="spellEnd"/>
+      <w:r>
+        <w:t>}&gt;&lt;/Cart&gt;</w:t>
       </w:r>
     </w:p>
     <w:p>
@@ -5501,7 +7009,15 @@
         <w:spacing w:after="0"/>
       </w:pPr>
       <w:r>
-        <w:t>export default OnlineShopping;</w:t>
+        <w:t xml:space="preserve">export default </w:t>
+      </w:r>
+      <w:proofErr w:type="spellStart"/>
+      <w:r>
+        <w:t>OnlineShopping</w:t>
+      </w:r>
+      <w:proofErr w:type="spellEnd"/>
+      <w:r>
+        <w:t>;</w:t>
       </w:r>
     </w:p>
     <w:p>
@@ -5535,7 +7051,15 @@
         <w:spacing w:after="0"/>
       </w:pPr>
       <w:r>
-        <w:t>    const Cart=({item})=&gt;</w:t>
+        <w:t xml:space="preserve">    </w:t>
+      </w:r>
+      <w:proofErr w:type="spellStart"/>
+      <w:r>
+        <w:t>const</w:t>
+      </w:r>
+      <w:proofErr w:type="spellEnd"/>
+      <w:r>
+        <w:t xml:space="preserve"> Cart=({item})=&gt;</w:t>
       </w:r>
     </w:p>
     <w:p>
@@ -5575,7 +7099,15 @@
         <w:spacing w:after="0"/>
       </w:pPr>
       <w:r>
-        <w:t>             &lt;thead&gt;</w:t>
+        <w:t>             &lt;</w:t>
+      </w:r>
+      <w:proofErr w:type="spellStart"/>
+      <w:r>
+        <w:t>thead</w:t>
+      </w:r>
+      <w:proofErr w:type="spellEnd"/>
+      <w:r>
+        <w:t>&gt;</w:t>
       </w:r>
     </w:p>
     <w:p>
@@ -5591,15 +7123,47 @@
         <w:spacing w:after="0"/>
       </w:pPr>
       <w:r>
-        <w:t>                    &lt;th&gt;Item Name&lt;/th&gt;</w:t>
-      </w:r>
-    </w:p>
-    <w:p>
-      <w:pPr>
-        <w:spacing w:after="0"/>
-      </w:pPr>
-      <w:r>
-        <w:t>                    &lt;th&gt;Price&lt;/th&gt;</w:t>
+        <w:t>                    &lt;</w:t>
+      </w:r>
+      <w:proofErr w:type="spellStart"/>
+      <w:r>
+        <w:t>th</w:t>
+      </w:r>
+      <w:proofErr w:type="spellEnd"/>
+      <w:r>
+        <w:t>&gt;Item Name&lt;/</w:t>
+      </w:r>
+      <w:proofErr w:type="spellStart"/>
+      <w:r>
+        <w:t>th</w:t>
+      </w:r>
+      <w:proofErr w:type="spellEnd"/>
+      <w:r>
+        <w:t>&gt;</w:t>
+      </w:r>
+    </w:p>
+    <w:p>
+      <w:pPr>
+        <w:spacing w:after="0"/>
+      </w:pPr>
+      <w:r>
+        <w:t>                    &lt;</w:t>
+      </w:r>
+      <w:proofErr w:type="spellStart"/>
+      <w:r>
+        <w:t>th</w:t>
+      </w:r>
+      <w:proofErr w:type="spellEnd"/>
+      <w:r>
+        <w:t>&gt;Price&lt;/</w:t>
+      </w:r>
+      <w:proofErr w:type="spellStart"/>
+      <w:r>
+        <w:t>th</w:t>
+      </w:r>
+      <w:proofErr w:type="spellEnd"/>
+      <w:r>
+        <w:t>&gt;</w:t>
       </w:r>
     </w:p>
     <w:p>
@@ -5615,23 +7179,55 @@
         <w:spacing w:after="0"/>
       </w:pPr>
       <w:r>
-        <w:t>            &lt;/thead&gt;</w:t>
-      </w:r>
-    </w:p>
-    <w:p>
-      <w:pPr>
-        <w:spacing w:after="0"/>
-      </w:pPr>
-      <w:r>
-        <w:t>            &lt;tbody&gt;</w:t>
-      </w:r>
-    </w:p>
-    <w:p>
-      <w:pPr>
-        <w:spacing w:after="0"/>
-      </w:pPr>
-      <w:r>
-        <w:t>                {item.map((i,index)=&gt;{</w:t>
+        <w:t>            &lt;/</w:t>
+      </w:r>
+      <w:proofErr w:type="spellStart"/>
+      <w:r>
+        <w:t>thead</w:t>
+      </w:r>
+      <w:proofErr w:type="spellEnd"/>
+      <w:r>
+        <w:t>&gt;</w:t>
+      </w:r>
+    </w:p>
+    <w:p>
+      <w:pPr>
+        <w:spacing w:after="0"/>
+      </w:pPr>
+      <w:r>
+        <w:t>            &lt;</w:t>
+      </w:r>
+      <w:proofErr w:type="spellStart"/>
+      <w:r>
+        <w:t>tbody</w:t>
+      </w:r>
+      <w:proofErr w:type="spellEnd"/>
+      <w:r>
+        <w:t>&gt;</w:t>
+      </w:r>
+    </w:p>
+    <w:p>
+      <w:pPr>
+        <w:spacing w:after="0"/>
+      </w:pPr>
+      <w:r>
+        <w:t>                {</w:t>
+      </w:r>
+      <w:proofErr w:type="spellStart"/>
+      <w:r>
+        <w:t>item.map</w:t>
+      </w:r>
+      <w:proofErr w:type="spellEnd"/>
+      <w:r>
+        <w:t>((</w:t>
+      </w:r>
+      <w:proofErr w:type="spellStart"/>
+      <w:r>
+        <w:t>i,index</w:t>
+      </w:r>
+      <w:proofErr w:type="spellEnd"/>
+      <w:r>
+        <w:t>)=&gt;{</w:t>
       </w:r>
     </w:p>
     <w:p>
@@ -5655,15 +7251,31 @@
         <w:spacing w:after="0"/>
       </w:pPr>
       <w:r>
-        <w:t>                    &lt;td&gt;{i.itemName}&lt;/td&gt;</w:t>
-      </w:r>
-    </w:p>
-    <w:p>
-      <w:pPr>
-        <w:spacing w:after="0"/>
-      </w:pPr>
-      <w:r>
-        <w:t>                    &lt;td&gt;{i.price}&lt;/td&gt;</w:t>
+        <w:t>                    &lt;td&gt;{</w:t>
+      </w:r>
+      <w:proofErr w:type="spellStart"/>
+      <w:r>
+        <w:t>i.itemName</w:t>
+      </w:r>
+      <w:proofErr w:type="spellEnd"/>
+      <w:r>
+        <w:t>}&lt;/td&gt;</w:t>
+      </w:r>
+    </w:p>
+    <w:p>
+      <w:pPr>
+        <w:spacing w:after="0"/>
+      </w:pPr>
+      <w:r>
+        <w:t>                    &lt;td&gt;{</w:t>
+      </w:r>
+      <w:proofErr w:type="spellStart"/>
+      <w:r>
+        <w:t>i.price</w:t>
+      </w:r>
+      <w:proofErr w:type="spellEnd"/>
+      <w:r>
+        <w:t>}&lt;/td&gt;</w:t>
       </w:r>
     </w:p>
     <w:p>
@@ -5680,7 +7292,15 @@
       </w:pPr>
       <w:r>
         <w:lastRenderedPageBreak/>
-        <w:t>                &lt;/tbody&gt;</w:t>
+        <w:t>                &lt;/</w:t>
+      </w:r>
+      <w:proofErr w:type="spellStart"/>
+      <w:r>
+        <w:t>tbody</w:t>
+      </w:r>
+      <w:proofErr w:type="spellEnd"/>
+      <w:r>
+        <w:t>&gt;</w:t>
       </w:r>
     </w:p>
     <w:p>
@@ -5712,15 +7332,7 @@
         <w:spacing w:after="0"/>
       </w:pPr>
       <w:r>
-        <w:t>          )</w:t>
-      </w:r>
-    </w:p>
-    <w:p>
-      <w:pPr>
-        <w:spacing w:after="0"/>
-      </w:pPr>
-      <w:r>
-        <w:t> </w:t>
+        <w:t>          ) </w:t>
       </w:r>
     </w:p>
     <w:p>
@@ -5747,8 +7359,16 @@
     <w:p>
       <w:pPr>
         <w:spacing w:after="0"/>
-      </w:pPr>
-      <w:r>
+        <w:rPr>
+          <w:b/>
+          <w:bCs/>
+        </w:rPr>
+      </w:pPr>
+      <w:r>
+        <w:rPr>
+          <w:b/>
+          <w:bCs/>
+        </w:rPr>
         <w:t>Cart.css</w:t>
       </w:r>
     </w:p>
@@ -5757,7 +7377,15 @@
         <w:spacing w:after="0"/>
       </w:pPr>
       <w:r>
-        <w:t>.mydiv {</w:t>
+        <w:t>.</w:t>
+      </w:r>
+      <w:proofErr w:type="spellStart"/>
+      <w:r>
+        <w:t>mydiv</w:t>
+      </w:r>
+      <w:proofErr w:type="spellEnd"/>
+      <w:r>
+        <w:t xml:space="preserve"> {</w:t>
       </w:r>
     </w:p>
     <w:p>
@@ -5781,15 +7409,39 @@
         <w:spacing w:after="0"/>
       </w:pPr>
       <w:r>
-        <w:t>    text-align: center; /* Center the table and heading */</w:t>
-      </w:r>
-    </w:p>
-    <w:p>
-      <w:pPr>
-        <w:spacing w:after="0"/>
-      </w:pPr>
-      <w:r>
-        <w:t>    color:green;</w:t>
+        <w:t xml:space="preserve">    text-align: </w:t>
+      </w:r>
+      <w:proofErr w:type="spellStart"/>
+      <w:r>
+        <w:t>center</w:t>
+      </w:r>
+      <w:proofErr w:type="spellEnd"/>
+      <w:r>
+        <w:t xml:space="preserve">; /* </w:t>
+      </w:r>
+      <w:proofErr w:type="spellStart"/>
+      <w:r>
+        <w:t>Center</w:t>
+      </w:r>
+      <w:proofErr w:type="spellEnd"/>
+      <w:r>
+        <w:t xml:space="preserve"> the table and heading */</w:t>
+      </w:r>
+    </w:p>
+    <w:p>
+      <w:pPr>
+        <w:spacing w:after="0"/>
+      </w:pPr>
+      <w:r>
+        <w:t xml:space="preserve">    </w:t>
+      </w:r>
+      <w:proofErr w:type="spellStart"/>
+      <w:r>
+        <w:t>color:green</w:t>
+      </w:r>
+      <w:proofErr w:type="spellEnd"/>
+      <w:r>
+        <w:t>;</w:t>
       </w:r>
     </w:p>
     <w:p>
@@ -5818,7 +7470,15 @@
         <w:spacing w:after="0"/>
       </w:pPr>
       <w:r>
-        <w:t>    color: green;</w:t>
+        <w:t xml:space="preserve">    </w:t>
+      </w:r>
+      <w:proofErr w:type="spellStart"/>
+      <w:r>
+        <w:t>color</w:t>
+      </w:r>
+      <w:proofErr w:type="spellEnd"/>
+      <w:r>
+        <w:t>: green;</w:t>
       </w:r>
     </w:p>
     <w:p>
@@ -5863,7 +7523,15 @@
         <w:spacing w:after="0"/>
       </w:pPr>
       <w:r>
-        <w:t>    margin: 0 auto; /* Center the table */</w:t>
+        <w:t xml:space="preserve">    margin: 0 auto; /* </w:t>
+      </w:r>
+      <w:proofErr w:type="spellStart"/>
+      <w:r>
+        <w:t>Center</w:t>
+      </w:r>
+      <w:proofErr w:type="spellEnd"/>
+      <w:r>
+        <w:t xml:space="preserve"> the table */</w:t>
       </w:r>
     </w:p>
     <w:p>
@@ -5907,8 +7575,13 @@
       <w:pPr>
         <w:spacing w:after="0"/>
       </w:pPr>
-      <w:r>
-        <w:t>th, td {</w:t>
+      <w:proofErr w:type="spellStart"/>
+      <w:r>
+        <w:t>th</w:t>
+      </w:r>
+      <w:proofErr w:type="spellEnd"/>
+      <w:r>
+        <w:t>, td {</w:t>
       </w:r>
     </w:p>
     <w:p>
@@ -5932,7 +7605,15 @@
         <w:spacing w:after="0"/>
       </w:pPr>
       <w:r>
-        <w:t>    background-color: #f9f9f9;</w:t>
+        <w:t>    background-</w:t>
+      </w:r>
+      <w:proofErr w:type="spellStart"/>
+      <w:r>
+        <w:t>color</w:t>
+      </w:r>
+      <w:proofErr w:type="spellEnd"/>
+      <w:r>
+        <w:t>: #f9f9f9;</w:t>
       </w:r>
     </w:p>
     <w:p>
@@ -5952,24 +7633,45 @@
       <w:pPr>
         <w:spacing w:after="0"/>
       </w:pPr>
-      <w:r>
-        <w:t>th {</w:t>
-      </w:r>
-    </w:p>
-    <w:p>
-      <w:pPr>
-        <w:spacing w:after="0"/>
-      </w:pPr>
-      <w:r>
-        <w:t>    background-color: #e8f5e9;</w:t>
-      </w:r>
-    </w:p>
-    <w:p>
-      <w:pPr>
-        <w:spacing w:after="0"/>
-      </w:pPr>
-      <w:r>
-        <w:t>    color: green;</w:t>
+      <w:proofErr w:type="spellStart"/>
+      <w:r>
+        <w:t>th</w:t>
+      </w:r>
+      <w:proofErr w:type="spellEnd"/>
+      <w:r>
+        <w:t xml:space="preserve"> {</w:t>
+      </w:r>
+    </w:p>
+    <w:p>
+      <w:pPr>
+        <w:spacing w:after="0"/>
+      </w:pPr>
+      <w:r>
+        <w:t>    background-</w:t>
+      </w:r>
+      <w:proofErr w:type="spellStart"/>
+      <w:r>
+        <w:t>color</w:t>
+      </w:r>
+      <w:proofErr w:type="spellEnd"/>
+      <w:r>
+        <w:t>: #e8f5e9;</w:t>
+      </w:r>
+    </w:p>
+    <w:p>
+      <w:pPr>
+        <w:spacing w:after="0"/>
+      </w:pPr>
+      <w:r>
+        <w:t xml:space="preserve">    </w:t>
+      </w:r>
+      <w:proofErr w:type="spellStart"/>
+      <w:r>
+        <w:t>color</w:t>
+      </w:r>
+      <w:proofErr w:type="spellEnd"/>
+      <w:r>
+        <w:t>: green;</w:t>
       </w:r>
     </w:p>
     <w:p>
@@ -5993,16 +7695,32 @@
         <w:spacing w:after="0"/>
       </w:pPr>
       <w:r>
+        <w:t>App.js</w:t>
+      </w:r>
+    </w:p>
+    <w:p>
+      <w:pPr>
+        <w:spacing w:after="0"/>
+      </w:pPr>
+      <w:r>
         <w:lastRenderedPageBreak/>
-        <w:t>App.js</w:t>
-      </w:r>
-    </w:p>
-    <w:p>
-      <w:pPr>
-        <w:spacing w:after="0"/>
-      </w:pPr>
-      <w:r>
-        <w:t>import OnlineShopping from "./OnlineShopping"</w:t>
+        <w:t xml:space="preserve">import </w:t>
+      </w:r>
+      <w:proofErr w:type="spellStart"/>
+      <w:r>
+        <w:t>OnlineShopping</w:t>
+      </w:r>
+      <w:proofErr w:type="spellEnd"/>
+      <w:r>
+        <w:t xml:space="preserve"> from "./</w:t>
+      </w:r>
+      <w:proofErr w:type="spellStart"/>
+      <w:r>
+        <w:t>OnlineShopping</w:t>
+      </w:r>
+      <w:proofErr w:type="spellEnd"/>
+      <w:r>
+        <w:t>"</w:t>
       </w:r>
     </w:p>
     <w:p>
@@ -6031,7 +7749,15 @@
         <w:spacing w:after="0"/>
       </w:pPr>
       <w:r>
-        <w:t>    &lt;OnlineShopping/&gt;</w:t>
+        <w:t>    &lt;</w:t>
+      </w:r>
+      <w:proofErr w:type="spellStart"/>
+      <w:r>
+        <w:t>OnlineShopping</w:t>
+      </w:r>
+      <w:proofErr w:type="spellEnd"/>
+      <w:r>
+        <w:t>/&gt;</w:t>
       </w:r>
     </w:p>
     <w:p>
@@ -6061,6 +7787,9 @@
       </w:pPr>
       <w:r>
         <w:t>export default App</w:t>
+      </w:r>
+      <w:r>
+        <w:t>;</w:t>
       </w:r>
     </w:p>
     <w:p>
@@ -6853,6 +8582,7 @@
   <w:style w:type="character" w:default="1" w:styleId="DefaultParagraphFont">
     <w:name w:val="Default Paragraph Font"/>
     <w:uiPriority w:val="1"/>
+    <w:semiHidden/>
     <w:unhideWhenUsed/>
   </w:style>
   <w:style w:type="table" w:default="1" w:styleId="TableNormal">

</xml_diff>